<commit_message>
Template updates for Release 1.0
</commit_message>
<xml_diff>
--- a/inst/templates/AHD_DDX41_v4_VAR.docx
+++ b/inst/templates/AHD_DDX41_v4_VAR.docx
@@ -1,6 +1,6 @@
 
 <file path=word/document.xml><?xml version="1.0" encoding="utf-8"?>
-<w:document xmlns:wpc="http://schemas.microsoft.com/office/word/2010/wordprocessingCanvas" xmlns:cx="http://schemas.microsoft.com/office/drawing/2014/chartex" xmlns:cx1="http://schemas.microsoft.com/office/drawing/2015/9/8/chartex" xmlns:cx2="http://schemas.microsoft.com/office/drawing/2015/10/21/chartex" xmlns:cx3="http://schemas.microsoft.com/office/drawing/2016/5/9/chartex" xmlns:cx4="http://schemas.microsoft.com/office/drawing/2016/5/10/chartex" xmlns:cx5="http://schemas.microsoft.com/office/drawing/2016/5/11/chartex" xmlns:cx6="http://schemas.microsoft.com/office/drawing/2016/5/12/chartex" xmlns:cx7="http://schemas.microsoft.com/office/drawing/2016/5/13/chartex" xmlns:cx8="http://schemas.microsoft.com/office/drawing/2016/5/14/chartex" xmlns:mc="http://schemas.openxmlformats.org/markup-compatibility/2006" xmlns:aink="http://schemas.microsoft.com/office/drawing/2016/ink" xmlns:am3d="http://schemas.microsoft.com/office/drawing/2017/model3d" xmlns:o="urn:schemas-microsoft-com:office:office" xmlns:r="http://schemas.openxmlformats.org/officeDocument/2006/relationships" xmlns:m="http://schemas.openxmlformats.org/officeDocument/2006/math" xmlns:v="urn:schemas-microsoft-com:vml" xmlns:wp14="http://schemas.microsoft.com/office/word/2010/wordprocessingDrawing" xmlns:wp="http://schemas.openxmlformats.org/drawingml/2006/wordprocessingDrawing" xmlns:w10="urn:schemas-microsoft-com:office:word" xmlns:w="http://schemas.openxmlformats.org/wordprocessingml/2006/main" xmlns:w14="http://schemas.microsoft.com/office/word/2010/wordml" xmlns:w15="http://schemas.microsoft.com/office/word/2012/wordml" xmlns:w16cex="http://schemas.microsoft.com/office/word/2018/wordml/cex" xmlns:w16cid="http://schemas.microsoft.com/office/word/2016/wordml/cid" xmlns:w16="http://schemas.microsoft.com/office/word/2018/wordml" xmlns:w16sdtdh="http://schemas.microsoft.com/office/word/2020/wordml/sdtdatahash" xmlns:w16se="http://schemas.microsoft.com/office/word/2015/wordml/symex" xmlns:wpg="http://schemas.microsoft.com/office/word/2010/wordprocessingGroup" xmlns:wpi="http://schemas.microsoft.com/office/word/2010/wordprocessingInk" xmlns:wne="http://schemas.microsoft.com/office/word/2006/wordml" xmlns:wps="http://schemas.microsoft.com/office/word/2010/wordprocessingShape" mc:Ignorable="w14 w15 w16se w16cid w16 w16cex w16sdtdh wp14">
+<w:document xmlns:wpc="http://schemas.microsoft.com/office/word/2010/wordprocessingCanvas" xmlns:cx="http://schemas.microsoft.com/office/drawing/2014/chartex" xmlns:cx1="http://schemas.microsoft.com/office/drawing/2015/9/8/chartex" xmlns:cx2="http://schemas.microsoft.com/office/drawing/2015/10/21/chartex" xmlns:cx3="http://schemas.microsoft.com/office/drawing/2016/5/9/chartex" xmlns:cx4="http://schemas.microsoft.com/office/drawing/2016/5/10/chartex" xmlns:cx5="http://schemas.microsoft.com/office/drawing/2016/5/11/chartex" xmlns:cx6="http://schemas.microsoft.com/office/drawing/2016/5/12/chartex" xmlns:cx7="http://schemas.microsoft.com/office/drawing/2016/5/13/chartex" xmlns:cx8="http://schemas.microsoft.com/office/drawing/2016/5/14/chartex" xmlns:mc="http://schemas.openxmlformats.org/markup-compatibility/2006" xmlns:aink="http://schemas.microsoft.com/office/drawing/2016/ink" xmlns:am3d="http://schemas.microsoft.com/office/drawing/2017/model3d" xmlns:o="urn:schemas-microsoft-com:office:office" xmlns:oel="http://schemas.microsoft.com/office/2019/extlst" xmlns:r="http://schemas.openxmlformats.org/officeDocument/2006/relationships" xmlns:m="http://schemas.openxmlformats.org/officeDocument/2006/math" xmlns:v="urn:schemas-microsoft-com:vml" xmlns:wp14="http://schemas.microsoft.com/office/word/2010/wordprocessingDrawing" xmlns:wp="http://schemas.openxmlformats.org/drawingml/2006/wordprocessingDrawing" xmlns:w10="urn:schemas-microsoft-com:office:word" xmlns:w="http://schemas.openxmlformats.org/wordprocessingml/2006/main" xmlns:w14="http://schemas.microsoft.com/office/word/2010/wordml" xmlns:w15="http://schemas.microsoft.com/office/word/2012/wordml" xmlns:w16cex="http://schemas.microsoft.com/office/word/2018/wordml/cex" xmlns:w16cid="http://schemas.microsoft.com/office/word/2016/wordml/cid" xmlns:w16="http://schemas.microsoft.com/office/word/2018/wordml" xmlns:w16sdtdh="http://schemas.microsoft.com/office/word/2020/wordml/sdtdatahash" xmlns:w16se="http://schemas.microsoft.com/office/word/2015/wordml/symex" xmlns:wpg="http://schemas.microsoft.com/office/word/2010/wordprocessingGroup" xmlns:wpi="http://schemas.microsoft.com/office/word/2010/wordprocessingInk" xmlns:wne="http://schemas.microsoft.com/office/word/2006/wordml" xmlns:wps="http://schemas.microsoft.com/office/word/2010/wordprocessingShape" mc:Ignorable="w14 w15 w16se w16cid w16 w16cex w16sdtdh wp14">
   <w:body>
     <w:p>
       <w:pPr>
@@ -1203,7 +1203,71 @@
           <w:sz w:val="16"/>
           <w:szCs w:val="16"/>
         </w:rPr>
-        <w:t xml:space="preserve">DNA is analysed by targeted gene sequencing of coding regions and flanking splice sites (within 2 bp) of the genes listed below. Libraries are prepared using a custom QIAGEN </w:t>
+        <w:t>DNA is analysed by targeted gene sequencing of coding regions and flanking splice sites (within 2 bp) of the genes listed below. Libraries are prepared using a custom QIAGEN QIAseq single primer extension-based panel (Peter MacCallum Cancer Centre AllHaem v</w:t>
+      </w:r>
+      <w:r>
+        <w:rPr>
+          <w:rFonts w:cs="Arial"/>
+          <w:sz w:val="16"/>
+          <w:szCs w:val="16"/>
+        </w:rPr>
+        <w:t>4</w:t>
+      </w:r>
+      <w:r>
+        <w:rPr>
+          <w:rFonts w:cs="Arial"/>
+          <w:sz w:val="16"/>
+          <w:szCs w:val="16"/>
+        </w:rPr>
+        <w:t xml:space="preserve">) and sequenced on an Illumina NextSeq500 with 150 bp paired end reads. </w:t>
+      </w:r>
+      <w:r>
+        <w:rPr>
+          <w:rFonts w:cs="Arial"/>
+          <w:sz w:val="16"/>
+          <w:szCs w:val="16"/>
+        </w:rPr>
+        <w:t xml:space="preserve">A customised CLC bioinformatics pipeline including QIAGEN CLC </w:t>
+      </w:r>
+      <w:r>
+        <w:rPr>
+          <w:rFonts w:cs="Arial"/>
+          <w:sz w:val="16"/>
+          <w:szCs w:val="16"/>
+        </w:rPr>
+        <w:t>e</w:t>
+      </w:r>
+      <w:r>
+        <w:rPr>
+          <w:rFonts w:cs="Arial"/>
+          <w:sz w:val="16"/>
+          <w:szCs w:val="16"/>
+        </w:rPr>
+        <w:t xml:space="preserve">nterprise </w:t>
+      </w:r>
+      <w:r>
+        <w:rPr>
+          <w:rFonts w:cs="Arial"/>
+          <w:sz w:val="16"/>
+          <w:szCs w:val="16"/>
+        </w:rPr>
+        <w:t>s</w:t>
+      </w:r>
+      <w:r>
+        <w:rPr>
+          <w:rFonts w:cs="Arial"/>
+          <w:sz w:val="16"/>
+          <w:szCs w:val="16"/>
+        </w:rPr>
+        <w:t xml:space="preserve">olutions is used to generate aligned reads and call variants (single nucleotide variants and short insertions or deletions) against the hg19 human reference genome. </w:t>
+      </w:r>
+      <w:r>
+        <w:rPr>
+          <w:rFonts w:cs="Arial"/>
+          <w:sz w:val="16"/>
+          <w:szCs w:val="16"/>
+        </w:rPr>
+        <w:t xml:space="preserve">Variants are analysed using PathOS software (Peter Mac) and described according to HGVS nomenclature version 19.01 (http://varnomen.hgvs.org/) with minor differences in accordance with Peter MacCallum Cancer Centre Molecular Pathology departmental policy. The following population variation and cancer or genetic disease databases are commonly used in addition to literature review to assist with variant interpretation: the Genome Aggregation Database (gnomAD; gnomad.broadinstitute.org), the Catalogue of Somatic Mutations in Cancer (COSMIC; cancer.sanger.ac.uk), </w:t>
       </w:r>
       <w:proofErr w:type="spellStart"/>
       <w:r>
@@ -1212,7 +1276,7 @@
           <w:sz w:val="16"/>
           <w:szCs w:val="16"/>
         </w:rPr>
-        <w:t>QIAseq</w:t>
+        <w:t>ClinVar</w:t>
       </w:r>
       <w:proofErr w:type="spellEnd"/>
       <w:r>
@@ -1221,7 +1285,7 @@
           <w:sz w:val="16"/>
           <w:szCs w:val="16"/>
         </w:rPr>
-        <w:t xml:space="preserve"> single primer extension-based panel (Peter MacCallum Cancer Centre </w:t>
+        <w:t xml:space="preserve"> (ncbi.nlm.nih.gov/</w:t>
       </w:r>
       <w:proofErr w:type="spellStart"/>
       <w:r>
@@ -1230,7 +1294,7 @@
           <w:sz w:val="16"/>
           <w:szCs w:val="16"/>
         </w:rPr>
-        <w:t>AllHaem</w:t>
+        <w:t>clinvar</w:t>
       </w:r>
       <w:proofErr w:type="spellEnd"/>
       <w:r>
@@ -1239,289 +1303,153 @@
           <w:sz w:val="16"/>
           <w:szCs w:val="16"/>
         </w:rPr>
-        <w:t xml:space="preserve"> v</w:t>
-      </w:r>
-      <w:r>
-        <w:rPr>
-          <w:rFonts w:cs="Arial"/>
-          <w:sz w:val="16"/>
-          <w:szCs w:val="16"/>
-        </w:rPr>
-        <w:t>4</w:t>
-      </w:r>
-      <w:r>
-        <w:rPr>
-          <w:rFonts w:cs="Arial"/>
-          <w:sz w:val="16"/>
-          <w:szCs w:val="16"/>
-        </w:rPr>
-        <w:t xml:space="preserve">) and sequenced on an Illumina NextSeq500 with 150 bp paired end reads. </w:t>
-      </w:r>
-      <w:r>
-        <w:rPr>
-          <w:rFonts w:cs="Arial"/>
-          <w:sz w:val="16"/>
-          <w:szCs w:val="16"/>
-        </w:rPr>
-        <w:t xml:space="preserve">A customised CLC bioinformatics pipeline including QIAGEN CLC </w:t>
-      </w:r>
-      <w:r>
-        <w:rPr>
-          <w:rFonts w:cs="Arial"/>
-          <w:sz w:val="16"/>
-          <w:szCs w:val="16"/>
-        </w:rPr>
-        <w:t>e</w:t>
-      </w:r>
-      <w:r>
-        <w:rPr>
-          <w:rFonts w:cs="Arial"/>
-          <w:sz w:val="16"/>
-          <w:szCs w:val="16"/>
-        </w:rPr>
-        <w:t xml:space="preserve">nterprise </w:t>
-      </w:r>
-      <w:r>
-        <w:rPr>
-          <w:rFonts w:cs="Arial"/>
-          <w:sz w:val="16"/>
-          <w:szCs w:val="16"/>
-        </w:rPr>
-        <w:t>s</w:t>
-      </w:r>
-      <w:r>
-        <w:rPr>
-          <w:rFonts w:cs="Arial"/>
-          <w:sz w:val="16"/>
-          <w:szCs w:val="16"/>
-        </w:rPr>
-        <w:t xml:space="preserve">olutions is used to generate aligned reads and call variants (single nucleotide variants and short insertions or deletions) against the hg19 human reference genome. </w:t>
-      </w:r>
-      <w:r>
-        <w:rPr>
-          <w:rFonts w:cs="Arial"/>
-          <w:sz w:val="16"/>
-          <w:szCs w:val="16"/>
-        </w:rPr>
-        <w:t xml:space="preserve">Variants are analysed using </w:t>
+        <w:t xml:space="preserve">) and the IARC TP53 Database (p53.iarc.fr). </w:t>
+      </w:r>
+      <w:r>
+        <w:rPr>
+          <w:rFonts w:cs="Arial"/>
+          <w:b/>
+          <w:sz w:val="16"/>
+          <w:szCs w:val="16"/>
+        </w:rPr>
+        <w:t xml:space="preserve">Somatic variant analysis – </w:t>
+      </w:r>
+      <w:r>
+        <w:rPr>
+          <w:rFonts w:cs="Arial"/>
+          <w:sz w:val="16"/>
+          <w:szCs w:val="16"/>
+        </w:rPr>
+        <w:t>V</w:t>
+      </w:r>
+      <w:r>
+        <w:rPr>
+          <w:rFonts w:cs="Arial"/>
+          <w:sz w:val="16"/>
+          <w:szCs w:val="18"/>
+        </w:rPr>
+        <w:t>ariant origin (</w:t>
+      </w:r>
+      <w:proofErr w:type="gramStart"/>
+      <w:r>
+        <w:rPr>
+          <w:rFonts w:cs="Arial"/>
+          <w:sz w:val="16"/>
+          <w:szCs w:val="18"/>
+        </w:rPr>
+        <w:t>i.e.</w:t>
+      </w:r>
+      <w:proofErr w:type="gramEnd"/>
+      <w:r>
+        <w:rPr>
+          <w:rFonts w:cs="Arial"/>
+          <w:sz w:val="16"/>
+          <w:szCs w:val="18"/>
+        </w:rPr>
+        <w:t xml:space="preserve"> somatic or germline) is assumed based on ancillary information (e.g. population databases, literature, variant read frequency) for the purpose of clinical interpretation. All assumed somatic variants are reported (and generally considered clinically significant). Variants of uncertain origin are also reported, as are likely benign germline polymorphisms if sufficiently rare and otherwise undescribed. Testing of a non-haematological specimen may be recommended to evaluate variant origin. Recurrent population variants are not reported.</w:t>
+      </w:r>
+      <w:r>
+        <w:rPr>
+          <w:rFonts w:cs="Arial"/>
+          <w:sz w:val="16"/>
+          <w:szCs w:val="18"/>
+        </w:rPr>
+        <w:t xml:space="preserve"> </w:t>
+      </w:r>
+      <w:r>
+        <w:rPr>
+          <w:rFonts w:cs="Arial"/>
+          <w:sz w:val="16"/>
+          <w:szCs w:val="18"/>
+        </w:rPr>
+        <w:t>When performed, FLT3-ITDs are tested for by fragment length analysis using capillary electrophoresis. The FLT3 allelic ratio is calculated by peak height ITD/peak height WT.</w:t>
+      </w:r>
+      <w:r>
+        <w:t xml:space="preserve"> </w:t>
+      </w:r>
+      <w:r>
+        <w:rPr>
+          <w:rFonts w:cs="Arial"/>
+          <w:sz w:val="16"/>
+          <w:szCs w:val="18"/>
+        </w:rPr>
+        <w:t xml:space="preserve">The detection limit for FLT3-ITDs is approximately 1%. </w:t>
+      </w:r>
+      <w:r>
+        <w:rPr>
+          <w:rFonts w:cs="Arial"/>
+          <w:b/>
+          <w:sz w:val="16"/>
+          <w:szCs w:val="18"/>
+        </w:rPr>
+        <w:t>Somatic variant categorisation (modified from AMP/ASCO/CAP guidelines</w:t>
+      </w:r>
+      <w:r>
+        <w:rPr>
+          <w:rFonts w:cs="Arial"/>
+          <w:b/>
+          <w:sz w:val="16"/>
+          <w:szCs w:val="18"/>
+        </w:rPr>
+        <w:t xml:space="preserve"> </w:t>
+      </w:r>
+      <w:r>
+        <w:rPr>
+          <w:rFonts w:cs="Arial"/>
+          <w:b/>
+          <w:sz w:val="16"/>
+          <w:szCs w:val="18"/>
+        </w:rPr>
+        <w:t>[Li et al. 2017, PMID: 27993330]</w:t>
+      </w:r>
+      <w:r>
+        <w:rPr>
+          <w:rFonts w:cs="Arial"/>
+          <w:b/>
+          <w:sz w:val="16"/>
+          <w:szCs w:val="18"/>
+        </w:rPr>
+        <w:t xml:space="preserve">) – </w:t>
+      </w:r>
+      <w:r>
+        <w:rPr>
+          <w:rFonts w:cs="Arial"/>
+          <w:sz w:val="16"/>
+          <w:szCs w:val="18"/>
+        </w:rPr>
+        <w:t xml:space="preserve">Variants are curated and categorised according to the clinical context of the patient and categorised as </w:t>
+      </w:r>
+      <w:r>
+        <w:rPr>
+          <w:rFonts w:cs="Arial"/>
+          <w:b/>
+          <w:sz w:val="16"/>
+          <w:szCs w:val="18"/>
+        </w:rPr>
+        <w:t xml:space="preserve">DIAGNOSTIC </w:t>
+      </w:r>
+      <w:r>
+        <w:rPr>
+          <w:rFonts w:cs="Arial"/>
+          <w:sz w:val="16"/>
+          <w:szCs w:val="18"/>
+        </w:rPr>
+        <w:t xml:space="preserve">(the variant either defines a diagnostic category or is sufficiently specific for the clinical context to contribute to diagnostic </w:t>
       </w:r>
       <w:proofErr w:type="spellStart"/>
       <w:r>
         <w:rPr>
           <w:rFonts w:cs="Arial"/>
           <w:sz w:val="16"/>
-          <w:szCs w:val="16"/>
-        </w:rPr>
-        <w:t>PathOS</w:t>
+          <w:szCs w:val="18"/>
+        </w:rPr>
+        <w:t>subcategorisation</w:t>
       </w:r>
       <w:proofErr w:type="spellEnd"/>
       <w:r>
         <w:rPr>
           <w:rFonts w:cs="Arial"/>
           <w:sz w:val="16"/>
-          <w:szCs w:val="16"/>
-        </w:rPr>
-        <w:t xml:space="preserve"> software (Peter Mac) and described according to HGVS nomenclature version 19.01 (http://varnomen.hgvs.org/) with minor differences in accordance with Peter MacCallum Cancer Centre Molecular Pathology departmental policy. The following population variation and cancer or genetic disease databases are commonly used in addition to literature review to assist with variant interpretation: the Genome Aggregation Database (</w:t>
-      </w:r>
-      <w:proofErr w:type="spellStart"/>
-      <w:r>
-        <w:rPr>
-          <w:rFonts w:cs="Arial"/>
-          <w:sz w:val="16"/>
-          <w:szCs w:val="16"/>
-        </w:rPr>
-        <w:t>gnomAD</w:t>
-      </w:r>
-      <w:proofErr w:type="spellEnd"/>
-      <w:r>
-        <w:rPr>
-          <w:rFonts w:cs="Arial"/>
-          <w:sz w:val="16"/>
-          <w:szCs w:val="16"/>
-        </w:rPr>
-        <w:t xml:space="preserve">; gnomad.broadinstitute.org), the Catalogue of Somatic Mutations in Cancer (COSMIC; cancer.sanger.ac.uk), </w:t>
-      </w:r>
-      <w:proofErr w:type="spellStart"/>
-      <w:r>
-        <w:rPr>
-          <w:rFonts w:cs="Arial"/>
-          <w:sz w:val="16"/>
-          <w:szCs w:val="16"/>
-        </w:rPr>
-        <w:t>ClinVar</w:t>
-      </w:r>
-      <w:proofErr w:type="spellEnd"/>
-      <w:r>
-        <w:rPr>
-          <w:rFonts w:cs="Arial"/>
-          <w:sz w:val="16"/>
-          <w:szCs w:val="16"/>
-        </w:rPr>
-        <w:t xml:space="preserve"> (ncbi.nlm.nih.gov/</w:t>
-      </w:r>
-      <w:proofErr w:type="spellStart"/>
-      <w:r>
-        <w:rPr>
-          <w:rFonts w:cs="Arial"/>
-          <w:sz w:val="16"/>
-          <w:szCs w:val="16"/>
-        </w:rPr>
-        <w:t>clinvar</w:t>
-      </w:r>
-      <w:proofErr w:type="spellEnd"/>
-      <w:r>
-        <w:rPr>
-          <w:rFonts w:cs="Arial"/>
-          <w:sz w:val="16"/>
-          <w:szCs w:val="16"/>
-        </w:rPr>
-        <w:t xml:space="preserve">) and the IARC TP53 Database (p53.iarc.fr). </w:t>
-      </w:r>
-      <w:r>
-        <w:rPr>
-          <w:rFonts w:cs="Arial"/>
-          <w:b/>
-          <w:sz w:val="16"/>
-          <w:szCs w:val="16"/>
-        </w:rPr>
-        <w:t xml:space="preserve">Somatic variant analysis – </w:t>
-      </w:r>
-      <w:r>
-        <w:rPr>
-          <w:rFonts w:cs="Arial"/>
-          <w:sz w:val="16"/>
-          <w:szCs w:val="16"/>
-        </w:rPr>
-        <w:t>V</w:t>
-      </w:r>
-      <w:r>
-        <w:rPr>
-          <w:rFonts w:cs="Arial"/>
-          <w:sz w:val="16"/>
-          <w:szCs w:val="18"/>
-        </w:rPr>
-        <w:t>ariant origin (</w:t>
-      </w:r>
-      <w:proofErr w:type="gramStart"/>
-      <w:r>
-        <w:rPr>
-          <w:rFonts w:cs="Arial"/>
-          <w:sz w:val="16"/>
-          <w:szCs w:val="18"/>
-        </w:rPr>
-        <w:t>i.e.</w:t>
-      </w:r>
-      <w:proofErr w:type="gramEnd"/>
-      <w:r>
-        <w:rPr>
-          <w:rFonts w:cs="Arial"/>
-          <w:sz w:val="16"/>
-          <w:szCs w:val="18"/>
-        </w:rPr>
-        <w:t xml:space="preserve"> somatic or germline) is assumed based on ancillary information (e.g. population databases, literature, variant read frequency) for the purpose of clinical interpretation. All assumed somatic variants are reported (and generally considered clinically significant). Variants of uncertain origin are also reported, as are likely benign germline polymorphisms if sufficiently rare and otherwise undescribed. Testing of a non-haematological specimen may be recommended to evaluate variant origin. Recurrent population variants are not reported.</w:t>
-      </w:r>
-      <w:r>
-        <w:rPr>
-          <w:rFonts w:cs="Arial"/>
-          <w:sz w:val="16"/>
-          <w:szCs w:val="18"/>
-        </w:rPr>
-        <w:t xml:space="preserve"> </w:t>
-      </w:r>
-      <w:r>
-        <w:rPr>
-          <w:rFonts w:cs="Arial"/>
-          <w:sz w:val="16"/>
-          <w:szCs w:val="18"/>
-        </w:rPr>
-        <w:t>When performed, FLT3-ITDs are tested for by fragment length analysis using capillary electrophoresis. The FLT3 allelic ratio is calculated by peak height ITD/peak height WT.</w:t>
-      </w:r>
-      <w:r>
-        <w:t xml:space="preserve"> </w:t>
-      </w:r>
-      <w:r>
-        <w:rPr>
-          <w:rFonts w:cs="Arial"/>
-          <w:sz w:val="16"/>
-          <w:szCs w:val="18"/>
-        </w:rPr>
-        <w:t xml:space="preserve">The detection limit for FLT3-ITDs is approximately 1%. </w:t>
-      </w:r>
-      <w:r>
-        <w:rPr>
-          <w:rFonts w:cs="Arial"/>
-          <w:b/>
-          <w:sz w:val="16"/>
-          <w:szCs w:val="18"/>
-        </w:rPr>
-        <w:t>Somatic variant categorisation (modified from AMP/ASCO/CAP guidelines</w:t>
-      </w:r>
-      <w:r>
-        <w:rPr>
-          <w:rFonts w:cs="Arial"/>
-          <w:b/>
-          <w:sz w:val="16"/>
-          <w:szCs w:val="18"/>
-        </w:rPr>
-        <w:t xml:space="preserve"> </w:t>
-      </w:r>
-      <w:r>
-        <w:rPr>
-          <w:rFonts w:cs="Arial"/>
-          <w:b/>
-          <w:sz w:val="16"/>
-          <w:szCs w:val="18"/>
-        </w:rPr>
-        <w:t>[Li et al. 2017, PMID: 27993330]</w:t>
-      </w:r>
-      <w:r>
-        <w:rPr>
-          <w:rFonts w:cs="Arial"/>
-          <w:b/>
-          <w:sz w:val="16"/>
-          <w:szCs w:val="18"/>
-        </w:rPr>
-        <w:t xml:space="preserve">) – </w:t>
-      </w:r>
-      <w:r>
-        <w:rPr>
-          <w:rFonts w:cs="Arial"/>
-          <w:sz w:val="16"/>
-          <w:szCs w:val="18"/>
-        </w:rPr>
-        <w:t xml:space="preserve">Variants are curated and categorised according to the clinical context of the patient and categorised as </w:t>
-      </w:r>
-      <w:r>
-        <w:rPr>
-          <w:rFonts w:cs="Arial"/>
-          <w:b/>
-          <w:sz w:val="16"/>
-          <w:szCs w:val="18"/>
-        </w:rPr>
-        <w:t xml:space="preserve">DIAGNOSTIC </w:t>
-      </w:r>
-      <w:r>
-        <w:rPr>
-          <w:rFonts w:cs="Arial"/>
-          <w:sz w:val="16"/>
-          <w:szCs w:val="18"/>
-        </w:rPr>
-        <w:t xml:space="preserve">(the variant either defines a diagnostic category or is sufficiently specific for the clinical context to contribute to diagnostic </w:t>
-      </w:r>
-      <w:proofErr w:type="spellStart"/>
-      <w:r>
-        <w:rPr>
-          <w:rFonts w:cs="Arial"/>
-          <w:sz w:val="16"/>
-          <w:szCs w:val="18"/>
-        </w:rPr>
-        <w:t>subcategorisation</w:t>
-      </w:r>
-      <w:proofErr w:type="spellEnd"/>
-      <w:r>
-        <w:rPr>
-          <w:rFonts w:cs="Arial"/>
-          <w:sz w:val="16"/>
           <w:szCs w:val="18"/>
         </w:rPr>
         <w:t xml:space="preserve">), </w:t>
@@ -1541,25 +1469,7 @@
           <w:sz w:val="16"/>
           <w:szCs w:val="18"/>
         </w:rPr>
-        <w:t xml:space="preserve"> (the variant has been associated in large trials/series with inferior or superior outcomes in either the context of a specific therapy or independent of therapy. Note this does not </w:t>
-      </w:r>
-      <w:proofErr w:type="gramStart"/>
-      <w:r>
-        <w:rPr>
-          <w:rFonts w:cs="Arial"/>
-          <w:sz w:val="16"/>
-          <w:szCs w:val="18"/>
-        </w:rPr>
-        <w:t>take into account</w:t>
-      </w:r>
-      <w:proofErr w:type="gramEnd"/>
-      <w:r>
-        <w:rPr>
-          <w:rFonts w:cs="Arial"/>
-          <w:sz w:val="16"/>
-          <w:szCs w:val="18"/>
-        </w:rPr>
-        <w:t xml:space="preserve"> interaction between prognostic variants present in the individual patient. Relevant pairwise interactions are presented in the clinical summary), </w:t>
+        <w:t xml:space="preserve"> (the variant has been associated in large trials/series with inferior or superior outcomes in either the context of a specific therapy or independent of therapy. Note this does not take into account interaction between prognostic variants present in the individual patient. Relevant pairwise interactions are presented in the clinical summary), </w:t>
       </w:r>
       <w:r>
         <w:rPr>
@@ -1710,7 +1620,15 @@
           <w:sz w:val="16"/>
           <w:szCs w:val="16"/>
         </w:rPr>
-        <w:t>The detection limit of this assay for specimens sequenced to the target read depth of 500x is a variant allele frequency (VAF) of approximately 2% with the exception of CEBPA (detection limit ~ 10%) and ASXL1 c.1934</w:t>
+        <w:t xml:space="preserve">The detection limit of this assay for specimens sequenced to the target read depth of 500x is a variant allele frequency (VAF) of approximately 2% with the exception of </w:t>
+      </w:r>
+      <w:r>
+        <w:rPr>
+          <w:rFonts w:cs="Arial"/>
+          <w:sz w:val="16"/>
+          <w:szCs w:val="16"/>
+        </w:rPr>
+        <w:t>ASXL1 c.1934</w:t>
       </w:r>
       <w:proofErr w:type="gramStart"/>
       <w:r>
@@ -1728,7 +1646,23 @@
           <w:sz w:val="16"/>
           <w:szCs w:val="16"/>
         </w:rPr>
-        <w:t>.Gly646Trpfs*12 (detection limit ~ 5%). This assay is primarily qualitative however, the variant read frequency (VRF) is provided to assist with variant interpretation and is assumed to approximate VAF in most instances (noting that the VAF of some insertions/deletions may be underrepresented due to assay-based allele bias). The measurement of uncertainty provided as a percentage relative standard uncertainty (</w:t>
+        <w:t>.Gly646Trpfs*12 (detection limit ~ 5%-10%), CEBPA and TERT (detection limit ~ 10%)</w:t>
+      </w:r>
+      <w:r>
+        <w:rPr>
+          <w:rFonts w:cs="Arial"/>
+          <w:sz w:val="16"/>
+          <w:szCs w:val="16"/>
+        </w:rPr>
+        <w:t xml:space="preserve">. This assay is primarily qualitative however, the variant read frequency (VRF) is provided to assist with variant interpretation and is assumed to approximate VAF in most instances (noting that the VAF of some insertions/deletions may be underrepresented due to assay-based allele bias). </w:t>
+      </w:r>
+      <w:r>
+        <w:rPr>
+          <w:rFonts w:cs="Arial"/>
+          <w:sz w:val="16"/>
+          <w:szCs w:val="16"/>
+        </w:rPr>
+        <w:t>The measurement of uncertainty provided as a percentage relative standard uncertainty (</w:t>
       </w:r>
       <w:proofErr w:type="gramStart"/>
       <w:r>
@@ -1746,7 +1680,15 @@
           <w:sz w:val="16"/>
           <w:szCs w:val="16"/>
         </w:rPr>
-        <w:t xml:space="preserve"> CV%) for variants with VAFs of 5%, 10%-20%, 30%-40% and 50% are on average, 10.2%, 10.4%, 3.5% and 4.4%, respectively. Copy number variations, loss of heterozygosity, structural rearrangements or aneuploidies are not reported. Insertions or deletions (particularly those &gt; 25 bp in length</w:t>
+        <w:t xml:space="preserve"> CV%) for variants with VAFs of 2%, 5%-10%, 20%-40% and 50% are on average, 15.4%, 8.6%, 4.0% and 1.8%, respectively.</w:t>
+      </w:r>
+      <w:r>
+        <w:rPr>
+          <w:rFonts w:cs="Arial"/>
+          <w:sz w:val="16"/>
+          <w:szCs w:val="16"/>
+        </w:rPr>
+        <w:t xml:space="preserve"> Copy number variations, loss of heterozygosity, structural rearrangements or aneuploidies are not reported. Insertions or deletions (particularly those &gt; 25 bp in length</w:t>
       </w:r>
       <w:r>
         <w:rPr>
@@ -2174,7 +2116,7 @@
           <w:sz w:val="18"/>
           <w:szCs w:val="18"/>
         </w:rPr>
-        <w:t>30-Oct-2023</w:t>
+        <w:t>16-Nov-2023</w:t>
       </w:r>
       <w:r>
         <w:rPr>
@@ -2260,7 +2202,7 @@
 </file>
 
 <file path=word/endnotes.xml><?xml version="1.0" encoding="utf-8"?>
-<w:endnotes xmlns:wpc="http://schemas.microsoft.com/office/word/2010/wordprocessingCanvas" xmlns:cx="http://schemas.microsoft.com/office/drawing/2014/chartex" xmlns:cx1="http://schemas.microsoft.com/office/drawing/2015/9/8/chartex" xmlns:cx2="http://schemas.microsoft.com/office/drawing/2015/10/21/chartex" xmlns:cx3="http://schemas.microsoft.com/office/drawing/2016/5/9/chartex" xmlns:cx4="http://schemas.microsoft.com/office/drawing/2016/5/10/chartex" xmlns:cx5="http://schemas.microsoft.com/office/drawing/2016/5/11/chartex" xmlns:cx6="http://schemas.microsoft.com/office/drawing/2016/5/12/chartex" xmlns:cx7="http://schemas.microsoft.com/office/drawing/2016/5/13/chartex" xmlns:cx8="http://schemas.microsoft.com/office/drawing/2016/5/14/chartex" xmlns:mc="http://schemas.openxmlformats.org/markup-compatibility/2006" xmlns:aink="http://schemas.microsoft.com/office/drawing/2016/ink" xmlns:am3d="http://schemas.microsoft.com/office/drawing/2017/model3d" xmlns:o="urn:schemas-microsoft-com:office:office" xmlns:r="http://schemas.openxmlformats.org/officeDocument/2006/relationships" xmlns:m="http://schemas.openxmlformats.org/officeDocument/2006/math" xmlns:v="urn:schemas-microsoft-com:vml" xmlns:wp14="http://schemas.microsoft.com/office/word/2010/wordprocessingDrawing" xmlns:wp="http://schemas.openxmlformats.org/drawingml/2006/wordprocessingDrawing" xmlns:w10="urn:schemas-microsoft-com:office:word" xmlns:w="http://schemas.openxmlformats.org/wordprocessingml/2006/main" xmlns:w14="http://schemas.microsoft.com/office/word/2010/wordml" xmlns:w15="http://schemas.microsoft.com/office/word/2012/wordml" xmlns:w16cex="http://schemas.microsoft.com/office/word/2018/wordml/cex" xmlns:w16cid="http://schemas.microsoft.com/office/word/2016/wordml/cid" xmlns:w16="http://schemas.microsoft.com/office/word/2018/wordml" xmlns:w16sdtdh="http://schemas.microsoft.com/office/word/2020/wordml/sdtdatahash" xmlns:w16se="http://schemas.microsoft.com/office/word/2015/wordml/symex" xmlns:wpg="http://schemas.microsoft.com/office/word/2010/wordprocessingGroup" xmlns:wpi="http://schemas.microsoft.com/office/word/2010/wordprocessingInk" xmlns:wne="http://schemas.microsoft.com/office/word/2006/wordml" xmlns:wps="http://schemas.microsoft.com/office/word/2010/wordprocessingShape" mc:Ignorable="w14 w15 w16se w16cid w16 w16cex w16sdtdh wp14">
+<w:endnotes xmlns:wpc="http://schemas.microsoft.com/office/word/2010/wordprocessingCanvas" xmlns:cx="http://schemas.microsoft.com/office/drawing/2014/chartex" xmlns:cx1="http://schemas.microsoft.com/office/drawing/2015/9/8/chartex" xmlns:cx2="http://schemas.microsoft.com/office/drawing/2015/10/21/chartex" xmlns:cx3="http://schemas.microsoft.com/office/drawing/2016/5/9/chartex" xmlns:cx4="http://schemas.microsoft.com/office/drawing/2016/5/10/chartex" xmlns:cx5="http://schemas.microsoft.com/office/drawing/2016/5/11/chartex" xmlns:cx6="http://schemas.microsoft.com/office/drawing/2016/5/12/chartex" xmlns:cx7="http://schemas.microsoft.com/office/drawing/2016/5/13/chartex" xmlns:cx8="http://schemas.microsoft.com/office/drawing/2016/5/14/chartex" xmlns:mc="http://schemas.openxmlformats.org/markup-compatibility/2006" xmlns:aink="http://schemas.microsoft.com/office/drawing/2016/ink" xmlns:am3d="http://schemas.microsoft.com/office/drawing/2017/model3d" xmlns:o="urn:schemas-microsoft-com:office:office" xmlns:oel="http://schemas.microsoft.com/office/2019/extlst" xmlns:r="http://schemas.openxmlformats.org/officeDocument/2006/relationships" xmlns:m="http://schemas.openxmlformats.org/officeDocument/2006/math" xmlns:v="urn:schemas-microsoft-com:vml" xmlns:wp14="http://schemas.microsoft.com/office/word/2010/wordprocessingDrawing" xmlns:wp="http://schemas.openxmlformats.org/drawingml/2006/wordprocessingDrawing" xmlns:w10="urn:schemas-microsoft-com:office:word" xmlns:w="http://schemas.openxmlformats.org/wordprocessingml/2006/main" xmlns:w14="http://schemas.microsoft.com/office/word/2010/wordml" xmlns:w15="http://schemas.microsoft.com/office/word/2012/wordml" xmlns:w16cex="http://schemas.microsoft.com/office/word/2018/wordml/cex" xmlns:w16cid="http://schemas.microsoft.com/office/word/2016/wordml/cid" xmlns:w16="http://schemas.microsoft.com/office/word/2018/wordml" xmlns:w16sdtdh="http://schemas.microsoft.com/office/word/2020/wordml/sdtdatahash" xmlns:w16se="http://schemas.microsoft.com/office/word/2015/wordml/symex" xmlns:wpg="http://schemas.microsoft.com/office/word/2010/wordprocessingGroup" xmlns:wpi="http://schemas.microsoft.com/office/word/2010/wordprocessingInk" xmlns:wne="http://schemas.microsoft.com/office/word/2006/wordml" xmlns:wps="http://schemas.microsoft.com/office/word/2010/wordprocessingShape" mc:Ignorable="w14 w15 w16se w16cid w16 w16cex w16sdtdh wp14">
   <w:endnote w:type="separator" w:id="-1">
     <w:p>
       <w:r>
@@ -2279,7 +2221,7 @@
 </file>
 
 <file path=word/footer1.xml><?xml version="1.0" encoding="utf-8"?>
-<w:ftr xmlns:wpc="http://schemas.microsoft.com/office/word/2010/wordprocessingCanvas" xmlns:cx="http://schemas.microsoft.com/office/drawing/2014/chartex" xmlns:cx1="http://schemas.microsoft.com/office/drawing/2015/9/8/chartex" xmlns:cx2="http://schemas.microsoft.com/office/drawing/2015/10/21/chartex" xmlns:cx3="http://schemas.microsoft.com/office/drawing/2016/5/9/chartex" xmlns:cx4="http://schemas.microsoft.com/office/drawing/2016/5/10/chartex" xmlns:cx5="http://schemas.microsoft.com/office/drawing/2016/5/11/chartex" xmlns:cx6="http://schemas.microsoft.com/office/drawing/2016/5/12/chartex" xmlns:cx7="http://schemas.microsoft.com/office/drawing/2016/5/13/chartex" xmlns:cx8="http://schemas.microsoft.com/office/drawing/2016/5/14/chartex" xmlns:mc="http://schemas.openxmlformats.org/markup-compatibility/2006" xmlns:aink="http://schemas.microsoft.com/office/drawing/2016/ink" xmlns:am3d="http://schemas.microsoft.com/office/drawing/2017/model3d" xmlns:o="urn:schemas-microsoft-com:office:office" xmlns:r="http://schemas.openxmlformats.org/officeDocument/2006/relationships" xmlns:m="http://schemas.openxmlformats.org/officeDocument/2006/math" xmlns:v="urn:schemas-microsoft-com:vml" xmlns:wp14="http://schemas.microsoft.com/office/word/2010/wordprocessingDrawing" xmlns:wp="http://schemas.openxmlformats.org/drawingml/2006/wordprocessingDrawing" xmlns:w10="urn:schemas-microsoft-com:office:word" xmlns:w="http://schemas.openxmlformats.org/wordprocessingml/2006/main" xmlns:w14="http://schemas.microsoft.com/office/word/2010/wordml" xmlns:w15="http://schemas.microsoft.com/office/word/2012/wordml" xmlns:w16cex="http://schemas.microsoft.com/office/word/2018/wordml/cex" xmlns:w16cid="http://schemas.microsoft.com/office/word/2016/wordml/cid" xmlns:w16="http://schemas.microsoft.com/office/word/2018/wordml" xmlns:w16sdtdh="http://schemas.microsoft.com/office/word/2020/wordml/sdtdatahash" xmlns:w16se="http://schemas.microsoft.com/office/word/2015/wordml/symex" xmlns:wpg="http://schemas.microsoft.com/office/word/2010/wordprocessingGroup" xmlns:wpi="http://schemas.microsoft.com/office/word/2010/wordprocessingInk" xmlns:wne="http://schemas.microsoft.com/office/word/2006/wordml" xmlns:wps="http://schemas.microsoft.com/office/word/2010/wordprocessingShape" mc:Ignorable="w14 w15 w16se w16cid w16 w16cex w16sdtdh wp14">
+<w:ftr xmlns:wpc="http://schemas.microsoft.com/office/word/2010/wordprocessingCanvas" xmlns:cx="http://schemas.microsoft.com/office/drawing/2014/chartex" xmlns:cx1="http://schemas.microsoft.com/office/drawing/2015/9/8/chartex" xmlns:cx2="http://schemas.microsoft.com/office/drawing/2015/10/21/chartex" xmlns:cx3="http://schemas.microsoft.com/office/drawing/2016/5/9/chartex" xmlns:cx4="http://schemas.microsoft.com/office/drawing/2016/5/10/chartex" xmlns:cx5="http://schemas.microsoft.com/office/drawing/2016/5/11/chartex" xmlns:cx6="http://schemas.microsoft.com/office/drawing/2016/5/12/chartex" xmlns:cx7="http://schemas.microsoft.com/office/drawing/2016/5/13/chartex" xmlns:cx8="http://schemas.microsoft.com/office/drawing/2016/5/14/chartex" xmlns:mc="http://schemas.openxmlformats.org/markup-compatibility/2006" xmlns:aink="http://schemas.microsoft.com/office/drawing/2016/ink" xmlns:am3d="http://schemas.microsoft.com/office/drawing/2017/model3d" xmlns:o="urn:schemas-microsoft-com:office:office" xmlns:oel="http://schemas.microsoft.com/office/2019/extlst" xmlns:r="http://schemas.openxmlformats.org/officeDocument/2006/relationships" xmlns:m="http://schemas.openxmlformats.org/officeDocument/2006/math" xmlns:v="urn:schemas-microsoft-com:vml" xmlns:wp14="http://schemas.microsoft.com/office/word/2010/wordprocessingDrawing" xmlns:wp="http://schemas.openxmlformats.org/drawingml/2006/wordprocessingDrawing" xmlns:w10="urn:schemas-microsoft-com:office:word" xmlns:w="http://schemas.openxmlformats.org/wordprocessingml/2006/main" xmlns:w14="http://schemas.microsoft.com/office/word/2010/wordml" xmlns:w15="http://schemas.microsoft.com/office/word/2012/wordml" xmlns:w16cex="http://schemas.microsoft.com/office/word/2018/wordml/cex" xmlns:w16cid="http://schemas.microsoft.com/office/word/2016/wordml/cid" xmlns:w16="http://schemas.microsoft.com/office/word/2018/wordml" xmlns:w16sdtdh="http://schemas.microsoft.com/office/word/2020/wordml/sdtdatahash" xmlns:w16se="http://schemas.microsoft.com/office/word/2015/wordml/symex" xmlns:wpg="http://schemas.microsoft.com/office/word/2010/wordprocessingGroup" xmlns:wpi="http://schemas.microsoft.com/office/word/2010/wordprocessingInk" xmlns:wne="http://schemas.microsoft.com/office/word/2006/wordml" xmlns:wps="http://schemas.microsoft.com/office/word/2010/wordprocessingShape" mc:Ignorable="w14 w15 w16se w16cid w16 w16cex w16sdtdh wp14">
   <w:p>
     <w:pPr>
       <w:pStyle w:val="Footer"/>
@@ -2331,7 +2273,7 @@
 </file>
 
 <file path=word/footer2.xml><?xml version="1.0" encoding="utf-8"?>
-<w:ftr xmlns:wpc="http://schemas.microsoft.com/office/word/2010/wordprocessingCanvas" xmlns:cx="http://schemas.microsoft.com/office/drawing/2014/chartex" xmlns:cx1="http://schemas.microsoft.com/office/drawing/2015/9/8/chartex" xmlns:cx2="http://schemas.microsoft.com/office/drawing/2015/10/21/chartex" xmlns:cx3="http://schemas.microsoft.com/office/drawing/2016/5/9/chartex" xmlns:cx4="http://schemas.microsoft.com/office/drawing/2016/5/10/chartex" xmlns:cx5="http://schemas.microsoft.com/office/drawing/2016/5/11/chartex" xmlns:cx6="http://schemas.microsoft.com/office/drawing/2016/5/12/chartex" xmlns:cx7="http://schemas.microsoft.com/office/drawing/2016/5/13/chartex" xmlns:cx8="http://schemas.microsoft.com/office/drawing/2016/5/14/chartex" xmlns:mc="http://schemas.openxmlformats.org/markup-compatibility/2006" xmlns:aink="http://schemas.microsoft.com/office/drawing/2016/ink" xmlns:am3d="http://schemas.microsoft.com/office/drawing/2017/model3d" xmlns:o="urn:schemas-microsoft-com:office:office" xmlns:r="http://schemas.openxmlformats.org/officeDocument/2006/relationships" xmlns:m="http://schemas.openxmlformats.org/officeDocument/2006/math" xmlns:v="urn:schemas-microsoft-com:vml" xmlns:wp14="http://schemas.microsoft.com/office/word/2010/wordprocessingDrawing" xmlns:wp="http://schemas.openxmlformats.org/drawingml/2006/wordprocessingDrawing" xmlns:w10="urn:schemas-microsoft-com:office:word" xmlns:w="http://schemas.openxmlformats.org/wordprocessingml/2006/main" xmlns:w14="http://schemas.microsoft.com/office/word/2010/wordml" xmlns:w15="http://schemas.microsoft.com/office/word/2012/wordml" xmlns:w16cex="http://schemas.microsoft.com/office/word/2018/wordml/cex" xmlns:w16cid="http://schemas.microsoft.com/office/word/2016/wordml/cid" xmlns:w16="http://schemas.microsoft.com/office/word/2018/wordml" xmlns:w16sdtdh="http://schemas.microsoft.com/office/word/2020/wordml/sdtdatahash" xmlns:w16se="http://schemas.microsoft.com/office/word/2015/wordml/symex" xmlns:wpg="http://schemas.microsoft.com/office/word/2010/wordprocessingGroup" xmlns:wpi="http://schemas.microsoft.com/office/word/2010/wordprocessingInk" xmlns:wne="http://schemas.microsoft.com/office/word/2006/wordml" xmlns:wps="http://schemas.microsoft.com/office/word/2010/wordprocessingShape" mc:Ignorable="w14 w15 w16se w16cid w16 w16cex w16sdtdh wp14">
+<w:ftr xmlns:wpc="http://schemas.microsoft.com/office/word/2010/wordprocessingCanvas" xmlns:cx="http://schemas.microsoft.com/office/drawing/2014/chartex" xmlns:cx1="http://schemas.microsoft.com/office/drawing/2015/9/8/chartex" xmlns:cx2="http://schemas.microsoft.com/office/drawing/2015/10/21/chartex" xmlns:cx3="http://schemas.microsoft.com/office/drawing/2016/5/9/chartex" xmlns:cx4="http://schemas.microsoft.com/office/drawing/2016/5/10/chartex" xmlns:cx5="http://schemas.microsoft.com/office/drawing/2016/5/11/chartex" xmlns:cx6="http://schemas.microsoft.com/office/drawing/2016/5/12/chartex" xmlns:cx7="http://schemas.microsoft.com/office/drawing/2016/5/13/chartex" xmlns:cx8="http://schemas.microsoft.com/office/drawing/2016/5/14/chartex" xmlns:mc="http://schemas.openxmlformats.org/markup-compatibility/2006" xmlns:aink="http://schemas.microsoft.com/office/drawing/2016/ink" xmlns:am3d="http://schemas.microsoft.com/office/drawing/2017/model3d" xmlns:o="urn:schemas-microsoft-com:office:office" xmlns:oel="http://schemas.microsoft.com/office/2019/extlst" xmlns:r="http://schemas.openxmlformats.org/officeDocument/2006/relationships" xmlns:m="http://schemas.openxmlformats.org/officeDocument/2006/math" xmlns:v="urn:schemas-microsoft-com:vml" xmlns:wp14="http://schemas.microsoft.com/office/word/2010/wordprocessingDrawing" xmlns:wp="http://schemas.openxmlformats.org/drawingml/2006/wordprocessingDrawing" xmlns:w10="urn:schemas-microsoft-com:office:word" xmlns:w="http://schemas.openxmlformats.org/wordprocessingml/2006/main" xmlns:w14="http://schemas.microsoft.com/office/word/2010/wordml" xmlns:w15="http://schemas.microsoft.com/office/word/2012/wordml" xmlns:w16cex="http://schemas.microsoft.com/office/word/2018/wordml/cex" xmlns:w16cid="http://schemas.microsoft.com/office/word/2016/wordml/cid" xmlns:w16="http://schemas.microsoft.com/office/word/2018/wordml" xmlns:w16sdtdh="http://schemas.microsoft.com/office/word/2020/wordml/sdtdatahash" xmlns:w16se="http://schemas.microsoft.com/office/word/2015/wordml/symex" xmlns:wpg="http://schemas.microsoft.com/office/word/2010/wordprocessingGroup" xmlns:wpi="http://schemas.microsoft.com/office/word/2010/wordprocessingInk" xmlns:wne="http://schemas.microsoft.com/office/word/2006/wordml" xmlns:wps="http://schemas.microsoft.com/office/word/2010/wordprocessingShape" mc:Ignorable="w14 w15 w16se w16cid w16 w16cex w16sdtdh wp14">
   <w:p>
     <w:pPr>
       <w:tabs>
@@ -2580,7 +2522,7 @@
 </file>
 
 <file path=word/footer3.xml><?xml version="1.0" encoding="utf-8"?>
-<w:ftr xmlns:wpc="http://schemas.microsoft.com/office/word/2010/wordprocessingCanvas" xmlns:cx="http://schemas.microsoft.com/office/drawing/2014/chartex" xmlns:cx1="http://schemas.microsoft.com/office/drawing/2015/9/8/chartex" xmlns:cx2="http://schemas.microsoft.com/office/drawing/2015/10/21/chartex" xmlns:cx3="http://schemas.microsoft.com/office/drawing/2016/5/9/chartex" xmlns:cx4="http://schemas.microsoft.com/office/drawing/2016/5/10/chartex" xmlns:cx5="http://schemas.microsoft.com/office/drawing/2016/5/11/chartex" xmlns:cx6="http://schemas.microsoft.com/office/drawing/2016/5/12/chartex" xmlns:cx7="http://schemas.microsoft.com/office/drawing/2016/5/13/chartex" xmlns:cx8="http://schemas.microsoft.com/office/drawing/2016/5/14/chartex" xmlns:mc="http://schemas.openxmlformats.org/markup-compatibility/2006" xmlns:aink="http://schemas.microsoft.com/office/drawing/2016/ink" xmlns:am3d="http://schemas.microsoft.com/office/drawing/2017/model3d" xmlns:o="urn:schemas-microsoft-com:office:office" xmlns:r="http://schemas.openxmlformats.org/officeDocument/2006/relationships" xmlns:m="http://schemas.openxmlformats.org/officeDocument/2006/math" xmlns:v="urn:schemas-microsoft-com:vml" xmlns:wp14="http://schemas.microsoft.com/office/word/2010/wordprocessingDrawing" xmlns:wp="http://schemas.openxmlformats.org/drawingml/2006/wordprocessingDrawing" xmlns:w10="urn:schemas-microsoft-com:office:word" xmlns:w="http://schemas.openxmlformats.org/wordprocessingml/2006/main" xmlns:w14="http://schemas.microsoft.com/office/word/2010/wordml" xmlns:w15="http://schemas.microsoft.com/office/word/2012/wordml" xmlns:w16cex="http://schemas.microsoft.com/office/word/2018/wordml/cex" xmlns:w16cid="http://schemas.microsoft.com/office/word/2016/wordml/cid" xmlns:w16="http://schemas.microsoft.com/office/word/2018/wordml" xmlns:w16sdtdh="http://schemas.microsoft.com/office/word/2020/wordml/sdtdatahash" xmlns:w16se="http://schemas.microsoft.com/office/word/2015/wordml/symex" xmlns:wpg="http://schemas.microsoft.com/office/word/2010/wordprocessingGroup" xmlns:wpi="http://schemas.microsoft.com/office/word/2010/wordprocessingInk" xmlns:wne="http://schemas.microsoft.com/office/word/2006/wordml" xmlns:wps="http://schemas.microsoft.com/office/word/2010/wordprocessingShape" mc:Ignorable="w14 w15 w16se w16cid w16 w16cex w16sdtdh wp14">
+<w:ftr xmlns:wpc="http://schemas.microsoft.com/office/word/2010/wordprocessingCanvas" xmlns:cx="http://schemas.microsoft.com/office/drawing/2014/chartex" xmlns:cx1="http://schemas.microsoft.com/office/drawing/2015/9/8/chartex" xmlns:cx2="http://schemas.microsoft.com/office/drawing/2015/10/21/chartex" xmlns:cx3="http://schemas.microsoft.com/office/drawing/2016/5/9/chartex" xmlns:cx4="http://schemas.microsoft.com/office/drawing/2016/5/10/chartex" xmlns:cx5="http://schemas.microsoft.com/office/drawing/2016/5/11/chartex" xmlns:cx6="http://schemas.microsoft.com/office/drawing/2016/5/12/chartex" xmlns:cx7="http://schemas.microsoft.com/office/drawing/2016/5/13/chartex" xmlns:cx8="http://schemas.microsoft.com/office/drawing/2016/5/14/chartex" xmlns:mc="http://schemas.openxmlformats.org/markup-compatibility/2006" xmlns:aink="http://schemas.microsoft.com/office/drawing/2016/ink" xmlns:am3d="http://schemas.microsoft.com/office/drawing/2017/model3d" xmlns:o="urn:schemas-microsoft-com:office:office" xmlns:oel="http://schemas.microsoft.com/office/2019/extlst" xmlns:r="http://schemas.openxmlformats.org/officeDocument/2006/relationships" xmlns:m="http://schemas.openxmlformats.org/officeDocument/2006/math" xmlns:v="urn:schemas-microsoft-com:vml" xmlns:wp14="http://schemas.microsoft.com/office/word/2010/wordprocessingDrawing" xmlns:wp="http://schemas.openxmlformats.org/drawingml/2006/wordprocessingDrawing" xmlns:w10="urn:schemas-microsoft-com:office:word" xmlns:w="http://schemas.openxmlformats.org/wordprocessingml/2006/main" xmlns:w14="http://schemas.microsoft.com/office/word/2010/wordml" xmlns:w15="http://schemas.microsoft.com/office/word/2012/wordml" xmlns:w16cex="http://schemas.microsoft.com/office/word/2018/wordml/cex" xmlns:w16cid="http://schemas.microsoft.com/office/word/2016/wordml/cid" xmlns:w16="http://schemas.microsoft.com/office/word/2018/wordml" xmlns:w16sdtdh="http://schemas.microsoft.com/office/word/2020/wordml/sdtdatahash" xmlns:w16se="http://schemas.microsoft.com/office/word/2015/wordml/symex" xmlns:wpg="http://schemas.microsoft.com/office/word/2010/wordprocessingGroup" xmlns:wpi="http://schemas.microsoft.com/office/word/2010/wordprocessingInk" xmlns:wne="http://schemas.microsoft.com/office/word/2006/wordml" xmlns:wps="http://schemas.microsoft.com/office/word/2010/wordprocessingShape" mc:Ignorable="w14 w15 w16se w16cid w16 w16cex w16sdtdh wp14">
   <w:p>
     <w:pPr>
       <w:pStyle w:val="Footer"/>
@@ -2590,7 +2532,7 @@
 </file>
 
 <file path=word/footer4.xml><?xml version="1.0" encoding="utf-8"?>
-<w:ftr xmlns:wpc="http://schemas.microsoft.com/office/word/2010/wordprocessingCanvas" xmlns:cx="http://schemas.microsoft.com/office/drawing/2014/chartex" xmlns:cx1="http://schemas.microsoft.com/office/drawing/2015/9/8/chartex" xmlns:cx2="http://schemas.microsoft.com/office/drawing/2015/10/21/chartex" xmlns:cx3="http://schemas.microsoft.com/office/drawing/2016/5/9/chartex" xmlns:cx4="http://schemas.microsoft.com/office/drawing/2016/5/10/chartex" xmlns:cx5="http://schemas.microsoft.com/office/drawing/2016/5/11/chartex" xmlns:cx6="http://schemas.microsoft.com/office/drawing/2016/5/12/chartex" xmlns:cx7="http://schemas.microsoft.com/office/drawing/2016/5/13/chartex" xmlns:cx8="http://schemas.microsoft.com/office/drawing/2016/5/14/chartex" xmlns:mc="http://schemas.openxmlformats.org/markup-compatibility/2006" xmlns:aink="http://schemas.microsoft.com/office/drawing/2016/ink" xmlns:am3d="http://schemas.microsoft.com/office/drawing/2017/model3d" xmlns:o="urn:schemas-microsoft-com:office:office" xmlns:r="http://schemas.openxmlformats.org/officeDocument/2006/relationships" xmlns:m="http://schemas.openxmlformats.org/officeDocument/2006/math" xmlns:v="urn:schemas-microsoft-com:vml" xmlns:wp14="http://schemas.microsoft.com/office/word/2010/wordprocessingDrawing" xmlns:wp="http://schemas.openxmlformats.org/drawingml/2006/wordprocessingDrawing" xmlns:w10="urn:schemas-microsoft-com:office:word" xmlns:w="http://schemas.openxmlformats.org/wordprocessingml/2006/main" xmlns:w14="http://schemas.microsoft.com/office/word/2010/wordml" xmlns:w15="http://schemas.microsoft.com/office/word/2012/wordml" xmlns:w16cex="http://schemas.microsoft.com/office/word/2018/wordml/cex" xmlns:w16cid="http://schemas.microsoft.com/office/word/2016/wordml/cid" xmlns:w16="http://schemas.microsoft.com/office/word/2018/wordml" xmlns:w16sdtdh="http://schemas.microsoft.com/office/word/2020/wordml/sdtdatahash" xmlns:w16se="http://schemas.microsoft.com/office/word/2015/wordml/symex" xmlns:wpg="http://schemas.microsoft.com/office/word/2010/wordprocessingGroup" xmlns:wpi="http://schemas.microsoft.com/office/word/2010/wordprocessingInk" xmlns:wne="http://schemas.microsoft.com/office/word/2006/wordml" xmlns:wps="http://schemas.microsoft.com/office/word/2010/wordprocessingShape" mc:Ignorable="w14 w15 w16se w16cid w16 w16cex w16sdtdh wp14">
+<w:ftr xmlns:wpc="http://schemas.microsoft.com/office/word/2010/wordprocessingCanvas" xmlns:cx="http://schemas.microsoft.com/office/drawing/2014/chartex" xmlns:cx1="http://schemas.microsoft.com/office/drawing/2015/9/8/chartex" xmlns:cx2="http://schemas.microsoft.com/office/drawing/2015/10/21/chartex" xmlns:cx3="http://schemas.microsoft.com/office/drawing/2016/5/9/chartex" xmlns:cx4="http://schemas.microsoft.com/office/drawing/2016/5/10/chartex" xmlns:cx5="http://schemas.microsoft.com/office/drawing/2016/5/11/chartex" xmlns:cx6="http://schemas.microsoft.com/office/drawing/2016/5/12/chartex" xmlns:cx7="http://schemas.microsoft.com/office/drawing/2016/5/13/chartex" xmlns:cx8="http://schemas.microsoft.com/office/drawing/2016/5/14/chartex" xmlns:mc="http://schemas.openxmlformats.org/markup-compatibility/2006" xmlns:aink="http://schemas.microsoft.com/office/drawing/2016/ink" xmlns:am3d="http://schemas.microsoft.com/office/drawing/2017/model3d" xmlns:o="urn:schemas-microsoft-com:office:office" xmlns:oel="http://schemas.microsoft.com/office/2019/extlst" xmlns:r="http://schemas.openxmlformats.org/officeDocument/2006/relationships" xmlns:m="http://schemas.openxmlformats.org/officeDocument/2006/math" xmlns:v="urn:schemas-microsoft-com:vml" xmlns:wp14="http://schemas.microsoft.com/office/word/2010/wordprocessingDrawing" xmlns:wp="http://schemas.openxmlformats.org/drawingml/2006/wordprocessingDrawing" xmlns:w10="urn:schemas-microsoft-com:office:word" xmlns:w="http://schemas.openxmlformats.org/wordprocessingml/2006/main" xmlns:w14="http://schemas.microsoft.com/office/word/2010/wordml" xmlns:w15="http://schemas.microsoft.com/office/word/2012/wordml" xmlns:w16cex="http://schemas.microsoft.com/office/word/2018/wordml/cex" xmlns:w16cid="http://schemas.microsoft.com/office/word/2016/wordml/cid" xmlns:w16="http://schemas.microsoft.com/office/word/2018/wordml" xmlns:w16sdtdh="http://schemas.microsoft.com/office/word/2020/wordml/sdtdatahash" xmlns:w16se="http://schemas.microsoft.com/office/word/2015/wordml/symex" xmlns:wpg="http://schemas.microsoft.com/office/word/2010/wordprocessingGroup" xmlns:wpi="http://schemas.microsoft.com/office/word/2010/wordprocessingInk" xmlns:wne="http://schemas.microsoft.com/office/word/2006/wordml" xmlns:wps="http://schemas.microsoft.com/office/word/2010/wordprocessingShape" mc:Ignorable="w14 w15 w16se w16cid w16 w16cex w16sdtdh wp14">
   <w:p>
     <w:pPr>
       <w:tabs>
@@ -2750,7 +2692,7 @@
 </file>
 
 <file path=word/footnotes.xml><?xml version="1.0" encoding="utf-8"?>
-<w:footnotes xmlns:wpc="http://schemas.microsoft.com/office/word/2010/wordprocessingCanvas" xmlns:cx="http://schemas.microsoft.com/office/drawing/2014/chartex" xmlns:cx1="http://schemas.microsoft.com/office/drawing/2015/9/8/chartex" xmlns:cx2="http://schemas.microsoft.com/office/drawing/2015/10/21/chartex" xmlns:cx3="http://schemas.microsoft.com/office/drawing/2016/5/9/chartex" xmlns:cx4="http://schemas.microsoft.com/office/drawing/2016/5/10/chartex" xmlns:cx5="http://schemas.microsoft.com/office/drawing/2016/5/11/chartex" xmlns:cx6="http://schemas.microsoft.com/office/drawing/2016/5/12/chartex" xmlns:cx7="http://schemas.microsoft.com/office/drawing/2016/5/13/chartex" xmlns:cx8="http://schemas.microsoft.com/office/drawing/2016/5/14/chartex" xmlns:mc="http://schemas.openxmlformats.org/markup-compatibility/2006" xmlns:aink="http://schemas.microsoft.com/office/drawing/2016/ink" xmlns:am3d="http://schemas.microsoft.com/office/drawing/2017/model3d" xmlns:o="urn:schemas-microsoft-com:office:office" xmlns:r="http://schemas.openxmlformats.org/officeDocument/2006/relationships" xmlns:m="http://schemas.openxmlformats.org/officeDocument/2006/math" xmlns:v="urn:schemas-microsoft-com:vml" xmlns:wp14="http://schemas.microsoft.com/office/word/2010/wordprocessingDrawing" xmlns:wp="http://schemas.openxmlformats.org/drawingml/2006/wordprocessingDrawing" xmlns:w10="urn:schemas-microsoft-com:office:word" xmlns:w="http://schemas.openxmlformats.org/wordprocessingml/2006/main" xmlns:w14="http://schemas.microsoft.com/office/word/2010/wordml" xmlns:w15="http://schemas.microsoft.com/office/word/2012/wordml" xmlns:w16cex="http://schemas.microsoft.com/office/word/2018/wordml/cex" xmlns:w16cid="http://schemas.microsoft.com/office/word/2016/wordml/cid" xmlns:w16="http://schemas.microsoft.com/office/word/2018/wordml" xmlns:w16sdtdh="http://schemas.microsoft.com/office/word/2020/wordml/sdtdatahash" xmlns:w16se="http://schemas.microsoft.com/office/word/2015/wordml/symex" xmlns:wpg="http://schemas.microsoft.com/office/word/2010/wordprocessingGroup" xmlns:wpi="http://schemas.microsoft.com/office/word/2010/wordprocessingInk" xmlns:wne="http://schemas.microsoft.com/office/word/2006/wordml" xmlns:wps="http://schemas.microsoft.com/office/word/2010/wordprocessingShape" mc:Ignorable="w14 w15 w16se w16cid w16 w16cex w16sdtdh wp14">
+<w:footnotes xmlns:wpc="http://schemas.microsoft.com/office/word/2010/wordprocessingCanvas" xmlns:cx="http://schemas.microsoft.com/office/drawing/2014/chartex" xmlns:cx1="http://schemas.microsoft.com/office/drawing/2015/9/8/chartex" xmlns:cx2="http://schemas.microsoft.com/office/drawing/2015/10/21/chartex" xmlns:cx3="http://schemas.microsoft.com/office/drawing/2016/5/9/chartex" xmlns:cx4="http://schemas.microsoft.com/office/drawing/2016/5/10/chartex" xmlns:cx5="http://schemas.microsoft.com/office/drawing/2016/5/11/chartex" xmlns:cx6="http://schemas.microsoft.com/office/drawing/2016/5/12/chartex" xmlns:cx7="http://schemas.microsoft.com/office/drawing/2016/5/13/chartex" xmlns:cx8="http://schemas.microsoft.com/office/drawing/2016/5/14/chartex" xmlns:mc="http://schemas.openxmlformats.org/markup-compatibility/2006" xmlns:aink="http://schemas.microsoft.com/office/drawing/2016/ink" xmlns:am3d="http://schemas.microsoft.com/office/drawing/2017/model3d" xmlns:o="urn:schemas-microsoft-com:office:office" xmlns:oel="http://schemas.microsoft.com/office/2019/extlst" xmlns:r="http://schemas.openxmlformats.org/officeDocument/2006/relationships" xmlns:m="http://schemas.openxmlformats.org/officeDocument/2006/math" xmlns:v="urn:schemas-microsoft-com:vml" xmlns:wp14="http://schemas.microsoft.com/office/word/2010/wordprocessingDrawing" xmlns:wp="http://schemas.openxmlformats.org/drawingml/2006/wordprocessingDrawing" xmlns:w10="urn:schemas-microsoft-com:office:word" xmlns:w="http://schemas.openxmlformats.org/wordprocessingml/2006/main" xmlns:w14="http://schemas.microsoft.com/office/word/2010/wordml" xmlns:w15="http://schemas.microsoft.com/office/word/2012/wordml" xmlns:w16cex="http://schemas.microsoft.com/office/word/2018/wordml/cex" xmlns:w16cid="http://schemas.microsoft.com/office/word/2016/wordml/cid" xmlns:w16="http://schemas.microsoft.com/office/word/2018/wordml" xmlns:w16sdtdh="http://schemas.microsoft.com/office/word/2020/wordml/sdtdatahash" xmlns:w16se="http://schemas.microsoft.com/office/word/2015/wordml/symex" xmlns:wpg="http://schemas.microsoft.com/office/word/2010/wordprocessingGroup" xmlns:wpi="http://schemas.microsoft.com/office/word/2010/wordprocessingInk" xmlns:wne="http://schemas.microsoft.com/office/word/2006/wordml" xmlns:wps="http://schemas.microsoft.com/office/word/2010/wordprocessingShape" mc:Ignorable="w14 w15 w16se w16cid w16 w16cex w16sdtdh wp14">
   <w:footnote w:type="separator" w:id="-1">
     <w:p>
       <w:r>
@@ -2769,7 +2711,7 @@
 </file>
 
 <file path=word/header1.xml><?xml version="1.0" encoding="utf-8"?>
-<w:hdr xmlns:wpc="http://schemas.microsoft.com/office/word/2010/wordprocessingCanvas" xmlns:cx="http://schemas.microsoft.com/office/drawing/2014/chartex" xmlns:cx1="http://schemas.microsoft.com/office/drawing/2015/9/8/chartex" xmlns:cx2="http://schemas.microsoft.com/office/drawing/2015/10/21/chartex" xmlns:cx3="http://schemas.microsoft.com/office/drawing/2016/5/9/chartex" xmlns:cx4="http://schemas.microsoft.com/office/drawing/2016/5/10/chartex" xmlns:cx5="http://schemas.microsoft.com/office/drawing/2016/5/11/chartex" xmlns:cx6="http://schemas.microsoft.com/office/drawing/2016/5/12/chartex" xmlns:cx7="http://schemas.microsoft.com/office/drawing/2016/5/13/chartex" xmlns:cx8="http://schemas.microsoft.com/office/drawing/2016/5/14/chartex" xmlns:mc="http://schemas.openxmlformats.org/markup-compatibility/2006" xmlns:aink="http://schemas.microsoft.com/office/drawing/2016/ink" xmlns:am3d="http://schemas.microsoft.com/office/drawing/2017/model3d" xmlns:o="urn:schemas-microsoft-com:office:office" xmlns:r="http://schemas.openxmlformats.org/officeDocument/2006/relationships" xmlns:m="http://schemas.openxmlformats.org/officeDocument/2006/math" xmlns:v="urn:schemas-microsoft-com:vml" xmlns:wp14="http://schemas.microsoft.com/office/word/2010/wordprocessingDrawing" xmlns:wp="http://schemas.openxmlformats.org/drawingml/2006/wordprocessingDrawing" xmlns:w10="urn:schemas-microsoft-com:office:word" xmlns:w="http://schemas.openxmlformats.org/wordprocessingml/2006/main" xmlns:w14="http://schemas.microsoft.com/office/word/2010/wordml" xmlns:w15="http://schemas.microsoft.com/office/word/2012/wordml" xmlns:w16cex="http://schemas.microsoft.com/office/word/2018/wordml/cex" xmlns:w16cid="http://schemas.microsoft.com/office/word/2016/wordml/cid" xmlns:w16="http://schemas.microsoft.com/office/word/2018/wordml" xmlns:w16sdtdh="http://schemas.microsoft.com/office/word/2020/wordml/sdtdatahash" xmlns:w16se="http://schemas.microsoft.com/office/word/2015/wordml/symex" xmlns:wpg="http://schemas.microsoft.com/office/word/2010/wordprocessingGroup" xmlns:wpi="http://schemas.microsoft.com/office/word/2010/wordprocessingInk" xmlns:wne="http://schemas.microsoft.com/office/word/2006/wordml" xmlns:wps="http://schemas.microsoft.com/office/word/2010/wordprocessingShape" mc:Ignorable="w14 w15 w16se w16cid w16 w16cex w16sdtdh wp14">
+<w:hdr xmlns:wpc="http://schemas.microsoft.com/office/word/2010/wordprocessingCanvas" xmlns:cx="http://schemas.microsoft.com/office/drawing/2014/chartex" xmlns:cx1="http://schemas.microsoft.com/office/drawing/2015/9/8/chartex" xmlns:cx2="http://schemas.microsoft.com/office/drawing/2015/10/21/chartex" xmlns:cx3="http://schemas.microsoft.com/office/drawing/2016/5/9/chartex" xmlns:cx4="http://schemas.microsoft.com/office/drawing/2016/5/10/chartex" xmlns:cx5="http://schemas.microsoft.com/office/drawing/2016/5/11/chartex" xmlns:cx6="http://schemas.microsoft.com/office/drawing/2016/5/12/chartex" xmlns:cx7="http://schemas.microsoft.com/office/drawing/2016/5/13/chartex" xmlns:cx8="http://schemas.microsoft.com/office/drawing/2016/5/14/chartex" xmlns:mc="http://schemas.openxmlformats.org/markup-compatibility/2006" xmlns:aink="http://schemas.microsoft.com/office/drawing/2016/ink" xmlns:am3d="http://schemas.microsoft.com/office/drawing/2017/model3d" xmlns:o="urn:schemas-microsoft-com:office:office" xmlns:oel="http://schemas.microsoft.com/office/2019/extlst" xmlns:r="http://schemas.openxmlformats.org/officeDocument/2006/relationships" xmlns:m="http://schemas.openxmlformats.org/officeDocument/2006/math" xmlns:v="urn:schemas-microsoft-com:vml" xmlns:wp14="http://schemas.microsoft.com/office/word/2010/wordprocessingDrawing" xmlns:wp="http://schemas.openxmlformats.org/drawingml/2006/wordprocessingDrawing" xmlns:w10="urn:schemas-microsoft-com:office:word" xmlns:w="http://schemas.openxmlformats.org/wordprocessingml/2006/main" xmlns:w14="http://schemas.microsoft.com/office/word/2010/wordml" xmlns:w15="http://schemas.microsoft.com/office/word/2012/wordml" xmlns:w16cex="http://schemas.microsoft.com/office/word/2018/wordml/cex" xmlns:w16cid="http://schemas.microsoft.com/office/word/2016/wordml/cid" xmlns:w16="http://schemas.microsoft.com/office/word/2018/wordml" xmlns:w16sdtdh="http://schemas.microsoft.com/office/word/2020/wordml/sdtdatahash" xmlns:w16se="http://schemas.microsoft.com/office/word/2015/wordml/symex" xmlns:wpg="http://schemas.microsoft.com/office/word/2010/wordprocessingGroup" xmlns:wpi="http://schemas.microsoft.com/office/word/2010/wordprocessingInk" xmlns:wne="http://schemas.microsoft.com/office/word/2006/wordml" xmlns:wps="http://schemas.microsoft.com/office/word/2010/wordprocessingShape" mc:Ignorable="w14 w15 w16se w16cid w16 w16cex w16sdtdh wp14">
   <w:p>
     <w:pPr>
       <w:pStyle w:val="Header"/>
@@ -2779,7 +2721,7 @@
 </file>
 
 <file path=word/header2.xml><?xml version="1.0" encoding="utf-8"?>
-<w:hdr xmlns:wpc="http://schemas.microsoft.com/office/word/2010/wordprocessingCanvas" xmlns:cx="http://schemas.microsoft.com/office/drawing/2014/chartex" xmlns:cx1="http://schemas.microsoft.com/office/drawing/2015/9/8/chartex" xmlns:cx2="http://schemas.microsoft.com/office/drawing/2015/10/21/chartex" xmlns:cx3="http://schemas.microsoft.com/office/drawing/2016/5/9/chartex" xmlns:cx4="http://schemas.microsoft.com/office/drawing/2016/5/10/chartex" xmlns:cx5="http://schemas.microsoft.com/office/drawing/2016/5/11/chartex" xmlns:cx6="http://schemas.microsoft.com/office/drawing/2016/5/12/chartex" xmlns:cx7="http://schemas.microsoft.com/office/drawing/2016/5/13/chartex" xmlns:cx8="http://schemas.microsoft.com/office/drawing/2016/5/14/chartex" xmlns:mc="http://schemas.openxmlformats.org/markup-compatibility/2006" xmlns:aink="http://schemas.microsoft.com/office/drawing/2016/ink" xmlns:am3d="http://schemas.microsoft.com/office/drawing/2017/model3d" xmlns:o="urn:schemas-microsoft-com:office:office" xmlns:r="http://schemas.openxmlformats.org/officeDocument/2006/relationships" xmlns:m="http://schemas.openxmlformats.org/officeDocument/2006/math" xmlns:v="urn:schemas-microsoft-com:vml" xmlns:wp14="http://schemas.microsoft.com/office/word/2010/wordprocessingDrawing" xmlns:wp="http://schemas.openxmlformats.org/drawingml/2006/wordprocessingDrawing" xmlns:w10="urn:schemas-microsoft-com:office:word" xmlns:w="http://schemas.openxmlformats.org/wordprocessingml/2006/main" xmlns:w14="http://schemas.microsoft.com/office/word/2010/wordml" xmlns:w15="http://schemas.microsoft.com/office/word/2012/wordml" xmlns:w16cex="http://schemas.microsoft.com/office/word/2018/wordml/cex" xmlns:w16cid="http://schemas.microsoft.com/office/word/2016/wordml/cid" xmlns:w16="http://schemas.microsoft.com/office/word/2018/wordml" xmlns:w16sdtdh="http://schemas.microsoft.com/office/word/2020/wordml/sdtdatahash" xmlns:w16se="http://schemas.microsoft.com/office/word/2015/wordml/symex" xmlns:wpg="http://schemas.microsoft.com/office/word/2010/wordprocessingGroup" xmlns:wpi="http://schemas.microsoft.com/office/word/2010/wordprocessingInk" xmlns:wne="http://schemas.microsoft.com/office/word/2006/wordml" xmlns:wps="http://schemas.microsoft.com/office/word/2010/wordprocessingShape" mc:Ignorable="w14 w15 w16se w16cid w16 w16cex w16sdtdh wp14">
+<w:hdr xmlns:wpc="http://schemas.microsoft.com/office/word/2010/wordprocessingCanvas" xmlns:cx="http://schemas.microsoft.com/office/drawing/2014/chartex" xmlns:cx1="http://schemas.microsoft.com/office/drawing/2015/9/8/chartex" xmlns:cx2="http://schemas.microsoft.com/office/drawing/2015/10/21/chartex" xmlns:cx3="http://schemas.microsoft.com/office/drawing/2016/5/9/chartex" xmlns:cx4="http://schemas.microsoft.com/office/drawing/2016/5/10/chartex" xmlns:cx5="http://schemas.microsoft.com/office/drawing/2016/5/11/chartex" xmlns:cx6="http://schemas.microsoft.com/office/drawing/2016/5/12/chartex" xmlns:cx7="http://schemas.microsoft.com/office/drawing/2016/5/13/chartex" xmlns:cx8="http://schemas.microsoft.com/office/drawing/2016/5/14/chartex" xmlns:mc="http://schemas.openxmlformats.org/markup-compatibility/2006" xmlns:aink="http://schemas.microsoft.com/office/drawing/2016/ink" xmlns:am3d="http://schemas.microsoft.com/office/drawing/2017/model3d" xmlns:o="urn:schemas-microsoft-com:office:office" xmlns:oel="http://schemas.microsoft.com/office/2019/extlst" xmlns:r="http://schemas.openxmlformats.org/officeDocument/2006/relationships" xmlns:m="http://schemas.openxmlformats.org/officeDocument/2006/math" xmlns:v="urn:schemas-microsoft-com:vml" xmlns:wp14="http://schemas.microsoft.com/office/word/2010/wordprocessingDrawing" xmlns:wp="http://schemas.openxmlformats.org/drawingml/2006/wordprocessingDrawing" xmlns:w10="urn:schemas-microsoft-com:office:word" xmlns:w="http://schemas.openxmlformats.org/wordprocessingml/2006/main" xmlns:w14="http://schemas.microsoft.com/office/word/2010/wordml" xmlns:w15="http://schemas.microsoft.com/office/word/2012/wordml" xmlns:w16cex="http://schemas.microsoft.com/office/word/2018/wordml/cex" xmlns:w16cid="http://schemas.microsoft.com/office/word/2016/wordml/cid" xmlns:w16="http://schemas.microsoft.com/office/word/2018/wordml" xmlns:w16sdtdh="http://schemas.microsoft.com/office/word/2020/wordml/sdtdatahash" xmlns:w16se="http://schemas.microsoft.com/office/word/2015/wordml/symex" xmlns:wpg="http://schemas.microsoft.com/office/word/2010/wordprocessingGroup" xmlns:wpi="http://schemas.microsoft.com/office/word/2010/wordprocessingInk" xmlns:wne="http://schemas.microsoft.com/office/word/2006/wordml" xmlns:wps="http://schemas.microsoft.com/office/word/2010/wordprocessingShape" mc:Ignorable="w14 w15 w16se w16cid w16 w16cex w16sdtdh wp14">
   <w:p>
     <w:pPr>
       <w:tabs>
@@ -3253,7 +3195,7 @@
                                   </pic:cNvPicPr>
                                 </pic:nvPicPr>
                                 <pic:blipFill>
-                                  <a:blip r:embed="rId2">
+                                  <a:blip r:embed="rId3">
                                     <a:extLst>
                                       <a:ext uri="{28A0092B-C50C-407E-A947-70E740481C1C}">
                                         <a14:useLocalDpi xmlns:a14="http://schemas.microsoft.com/office/drawing/2010/main" val="0"/>
@@ -3404,7 +3346,7 @@
                   </pic:cNvPicPr>
                 </pic:nvPicPr>
                 <pic:blipFill>
-                  <a:blip r:embed="rId3">
+                  <a:blip r:embed="rId4">
                     <a:extLst>
                       <a:ext uri="{28A0092B-C50C-407E-A947-70E740481C1C}">
                         <a14:useLocalDpi xmlns:a14="http://schemas.microsoft.com/office/drawing/2010/main" val="0"/>
@@ -3556,7 +3498,7 @@
 </file>
 
 <file path=word/header3.xml><?xml version="1.0" encoding="utf-8"?>
-<w:hdr xmlns:wpc="http://schemas.microsoft.com/office/word/2010/wordprocessingCanvas" xmlns:cx="http://schemas.microsoft.com/office/drawing/2014/chartex" xmlns:cx1="http://schemas.microsoft.com/office/drawing/2015/9/8/chartex" xmlns:cx2="http://schemas.microsoft.com/office/drawing/2015/10/21/chartex" xmlns:cx3="http://schemas.microsoft.com/office/drawing/2016/5/9/chartex" xmlns:cx4="http://schemas.microsoft.com/office/drawing/2016/5/10/chartex" xmlns:cx5="http://schemas.microsoft.com/office/drawing/2016/5/11/chartex" xmlns:cx6="http://schemas.microsoft.com/office/drawing/2016/5/12/chartex" xmlns:cx7="http://schemas.microsoft.com/office/drawing/2016/5/13/chartex" xmlns:cx8="http://schemas.microsoft.com/office/drawing/2016/5/14/chartex" xmlns:mc="http://schemas.openxmlformats.org/markup-compatibility/2006" xmlns:aink="http://schemas.microsoft.com/office/drawing/2016/ink" xmlns:am3d="http://schemas.microsoft.com/office/drawing/2017/model3d" xmlns:o="urn:schemas-microsoft-com:office:office" xmlns:r="http://schemas.openxmlformats.org/officeDocument/2006/relationships" xmlns:m="http://schemas.openxmlformats.org/officeDocument/2006/math" xmlns:v="urn:schemas-microsoft-com:vml" xmlns:wp14="http://schemas.microsoft.com/office/word/2010/wordprocessingDrawing" xmlns:wp="http://schemas.openxmlformats.org/drawingml/2006/wordprocessingDrawing" xmlns:w10="urn:schemas-microsoft-com:office:word" xmlns:w="http://schemas.openxmlformats.org/wordprocessingml/2006/main" xmlns:w14="http://schemas.microsoft.com/office/word/2010/wordml" xmlns:w15="http://schemas.microsoft.com/office/word/2012/wordml" xmlns:w16cex="http://schemas.microsoft.com/office/word/2018/wordml/cex" xmlns:w16cid="http://schemas.microsoft.com/office/word/2016/wordml/cid" xmlns:w16="http://schemas.microsoft.com/office/word/2018/wordml" xmlns:w16sdtdh="http://schemas.microsoft.com/office/word/2020/wordml/sdtdatahash" xmlns:w16se="http://schemas.microsoft.com/office/word/2015/wordml/symex" xmlns:wpg="http://schemas.microsoft.com/office/word/2010/wordprocessingGroup" xmlns:wpi="http://schemas.microsoft.com/office/word/2010/wordprocessingInk" xmlns:wne="http://schemas.microsoft.com/office/word/2006/wordml" xmlns:wps="http://schemas.microsoft.com/office/word/2010/wordprocessingShape" mc:Ignorable="w14 w15 w16se w16cid w16 w16cex w16sdtdh wp14">
+<w:hdr xmlns:wpc="http://schemas.microsoft.com/office/word/2010/wordprocessingCanvas" xmlns:cx="http://schemas.microsoft.com/office/drawing/2014/chartex" xmlns:cx1="http://schemas.microsoft.com/office/drawing/2015/9/8/chartex" xmlns:cx2="http://schemas.microsoft.com/office/drawing/2015/10/21/chartex" xmlns:cx3="http://schemas.microsoft.com/office/drawing/2016/5/9/chartex" xmlns:cx4="http://schemas.microsoft.com/office/drawing/2016/5/10/chartex" xmlns:cx5="http://schemas.microsoft.com/office/drawing/2016/5/11/chartex" xmlns:cx6="http://schemas.microsoft.com/office/drawing/2016/5/12/chartex" xmlns:cx7="http://schemas.microsoft.com/office/drawing/2016/5/13/chartex" xmlns:cx8="http://schemas.microsoft.com/office/drawing/2016/5/14/chartex" xmlns:mc="http://schemas.openxmlformats.org/markup-compatibility/2006" xmlns:aink="http://schemas.microsoft.com/office/drawing/2016/ink" xmlns:am3d="http://schemas.microsoft.com/office/drawing/2017/model3d" xmlns:o="urn:schemas-microsoft-com:office:office" xmlns:oel="http://schemas.microsoft.com/office/2019/extlst" xmlns:r="http://schemas.openxmlformats.org/officeDocument/2006/relationships" xmlns:m="http://schemas.openxmlformats.org/officeDocument/2006/math" xmlns:v="urn:schemas-microsoft-com:vml" xmlns:wp14="http://schemas.microsoft.com/office/word/2010/wordprocessingDrawing" xmlns:wp="http://schemas.openxmlformats.org/drawingml/2006/wordprocessingDrawing" xmlns:w10="urn:schemas-microsoft-com:office:word" xmlns:w="http://schemas.openxmlformats.org/wordprocessingml/2006/main" xmlns:w14="http://schemas.microsoft.com/office/word/2010/wordml" xmlns:w15="http://schemas.microsoft.com/office/word/2012/wordml" xmlns:w16cex="http://schemas.microsoft.com/office/word/2018/wordml/cex" xmlns:w16cid="http://schemas.microsoft.com/office/word/2016/wordml/cid" xmlns:w16="http://schemas.microsoft.com/office/word/2018/wordml" xmlns:w16sdtdh="http://schemas.microsoft.com/office/word/2020/wordml/sdtdatahash" xmlns:w16se="http://schemas.microsoft.com/office/word/2015/wordml/symex" xmlns:wpg="http://schemas.microsoft.com/office/word/2010/wordprocessingGroup" xmlns:wpi="http://schemas.microsoft.com/office/word/2010/wordprocessingInk" xmlns:wne="http://schemas.microsoft.com/office/word/2006/wordml" xmlns:wps="http://schemas.microsoft.com/office/word/2010/wordprocessingShape" mc:Ignorable="w14 w15 w16se w16cid w16 w16cex w16sdtdh wp14">
   <w:p>
     <w:pPr>
       <w:pStyle w:val="Header"/>
@@ -3566,7 +3508,7 @@
 </file>
 
 <file path=word/numbering.xml><?xml version="1.0" encoding="utf-8"?>
-<w:numbering xmlns:wpc="http://schemas.microsoft.com/office/word/2010/wordprocessingCanvas" xmlns:cx="http://schemas.microsoft.com/office/drawing/2014/chartex" xmlns:cx1="http://schemas.microsoft.com/office/drawing/2015/9/8/chartex" xmlns:cx2="http://schemas.microsoft.com/office/drawing/2015/10/21/chartex" xmlns:cx3="http://schemas.microsoft.com/office/drawing/2016/5/9/chartex" xmlns:cx4="http://schemas.microsoft.com/office/drawing/2016/5/10/chartex" xmlns:cx5="http://schemas.microsoft.com/office/drawing/2016/5/11/chartex" xmlns:cx6="http://schemas.microsoft.com/office/drawing/2016/5/12/chartex" xmlns:cx7="http://schemas.microsoft.com/office/drawing/2016/5/13/chartex" xmlns:cx8="http://schemas.microsoft.com/office/drawing/2016/5/14/chartex" xmlns:mc="http://schemas.openxmlformats.org/markup-compatibility/2006" xmlns:aink="http://schemas.microsoft.com/office/drawing/2016/ink" xmlns:am3d="http://schemas.microsoft.com/office/drawing/2017/model3d" xmlns:o="urn:schemas-microsoft-com:office:office" xmlns:r="http://schemas.openxmlformats.org/officeDocument/2006/relationships" xmlns:m="http://schemas.openxmlformats.org/officeDocument/2006/math" xmlns:v="urn:schemas-microsoft-com:vml" xmlns:wp14="http://schemas.microsoft.com/office/word/2010/wordprocessingDrawing" xmlns:wp="http://schemas.openxmlformats.org/drawingml/2006/wordprocessingDrawing" xmlns:w10="urn:schemas-microsoft-com:office:word" xmlns:w="http://schemas.openxmlformats.org/wordprocessingml/2006/main" xmlns:w14="http://schemas.microsoft.com/office/word/2010/wordml" xmlns:w15="http://schemas.microsoft.com/office/word/2012/wordml" xmlns:w16cex="http://schemas.microsoft.com/office/word/2018/wordml/cex" xmlns:w16cid="http://schemas.microsoft.com/office/word/2016/wordml/cid" xmlns:w16="http://schemas.microsoft.com/office/word/2018/wordml" xmlns:w16sdtdh="http://schemas.microsoft.com/office/word/2020/wordml/sdtdatahash" xmlns:w16se="http://schemas.microsoft.com/office/word/2015/wordml/symex" xmlns:wpg="http://schemas.microsoft.com/office/word/2010/wordprocessingGroup" xmlns:wpi="http://schemas.microsoft.com/office/word/2010/wordprocessingInk" xmlns:wne="http://schemas.microsoft.com/office/word/2006/wordml" xmlns:wps="http://schemas.microsoft.com/office/word/2010/wordprocessingShape" mc:Ignorable="w14 w15 w16se w16cid w16 w16cex w16sdtdh wp14">
+<w:numbering xmlns:wpc="http://schemas.microsoft.com/office/word/2010/wordprocessingCanvas" xmlns:cx="http://schemas.microsoft.com/office/drawing/2014/chartex" xmlns:cx1="http://schemas.microsoft.com/office/drawing/2015/9/8/chartex" xmlns:cx2="http://schemas.microsoft.com/office/drawing/2015/10/21/chartex" xmlns:cx3="http://schemas.microsoft.com/office/drawing/2016/5/9/chartex" xmlns:cx4="http://schemas.microsoft.com/office/drawing/2016/5/10/chartex" xmlns:cx5="http://schemas.microsoft.com/office/drawing/2016/5/11/chartex" xmlns:cx6="http://schemas.microsoft.com/office/drawing/2016/5/12/chartex" xmlns:cx7="http://schemas.microsoft.com/office/drawing/2016/5/13/chartex" xmlns:cx8="http://schemas.microsoft.com/office/drawing/2016/5/14/chartex" xmlns:mc="http://schemas.openxmlformats.org/markup-compatibility/2006" xmlns:aink="http://schemas.microsoft.com/office/drawing/2016/ink" xmlns:am3d="http://schemas.microsoft.com/office/drawing/2017/model3d" xmlns:o="urn:schemas-microsoft-com:office:office" xmlns:oel="http://schemas.microsoft.com/office/2019/extlst" xmlns:r="http://schemas.openxmlformats.org/officeDocument/2006/relationships" xmlns:m="http://schemas.openxmlformats.org/officeDocument/2006/math" xmlns:v="urn:schemas-microsoft-com:vml" xmlns:wp14="http://schemas.microsoft.com/office/word/2010/wordprocessingDrawing" xmlns:wp="http://schemas.openxmlformats.org/drawingml/2006/wordprocessingDrawing" xmlns:w10="urn:schemas-microsoft-com:office:word" xmlns:w="http://schemas.openxmlformats.org/wordprocessingml/2006/main" xmlns:w14="http://schemas.microsoft.com/office/word/2010/wordml" xmlns:w15="http://schemas.microsoft.com/office/word/2012/wordml" xmlns:w16cex="http://schemas.microsoft.com/office/word/2018/wordml/cex" xmlns:w16cid="http://schemas.microsoft.com/office/word/2016/wordml/cid" xmlns:w16="http://schemas.microsoft.com/office/word/2018/wordml" xmlns:w16sdtdh="http://schemas.microsoft.com/office/word/2020/wordml/sdtdatahash" xmlns:w16se="http://schemas.microsoft.com/office/word/2015/wordml/symex" xmlns:wpg="http://schemas.microsoft.com/office/word/2010/wordprocessingGroup" xmlns:wpi="http://schemas.microsoft.com/office/word/2010/wordprocessingInk" xmlns:wne="http://schemas.microsoft.com/office/word/2006/wordml" xmlns:wps="http://schemas.microsoft.com/office/word/2010/wordprocessingShape" mc:Ignorable="w14 w15 w16se w16cid w16 w16cex w16sdtdh wp14">
   <w:abstractNum w:abstractNumId="0" w15:restartNumberingAfterBreak="0">
     <w:nsid w:val="149830AA"/>
     <w:multiLevelType w:val="hybridMultilevel"/>
@@ -3822,10 +3764,10 @@
       </w:rPr>
     </w:lvl>
   </w:abstractNum>
-  <w:num w:numId="1">
+  <w:num w:numId="1" w16cid:durableId="730614968">
     <w:abstractNumId w:val="0"/>
   </w:num>
-  <w:num w:numId="2">
+  <w:num w:numId="2" w16cid:durableId="725108577">
     <w:abstractNumId w:val="1"/>
   </w:num>
 </w:numbering>
@@ -5087,6 +5029,21 @@
       </w:tblBorders>
     </w:tblPr>
   </w:style>
+  <w:style w:type="paragraph" w:styleId="Revision">
+    <w:name w:val="Revision"/>
+    <w:hidden/>
+    <w:uiPriority w:val="99"/>
+    <w:semiHidden/>
+    <w:rsid w:val="00B66FA1"/>
+    <w:pPr>
+      <w:spacing w:after="0" w:line="240" w:lineRule="auto"/>
+    </w:pPr>
+    <w:rPr>
+      <w:rFonts w:ascii="Arial" w:eastAsia="MS Mincho" w:hAnsi="Arial" w:cs="Times New Roman"/>
+      <w:sz w:val="12"/>
+      <w:szCs w:val="24"/>
+    </w:rPr>
+  </w:style>
 </w:styles>
 </file>
 

</xml_diff>

<commit_message>
Template and coverage table changes for Release 1.0
</commit_message>
<xml_diff>
--- a/inst/templates/AHD_DDX41_v4_VAR.docx
+++ b/inst/templates/AHD_DDX41_v4_VAR.docx
@@ -714,7 +714,7 @@
           <w:sz w:val="18"/>
           <w:szCs w:val="18"/>
         </w:rPr>
-        <w:t>82</w:t>
+        <w:t>80</w:t>
       </w:r>
       <w:r>
         <w:rPr>
@@ -722,7 +722,15 @@
           <w:sz w:val="18"/>
           <w:szCs w:val="18"/>
         </w:rPr>
-        <w:t xml:space="preserve"> genes with clinical significance in haematological malignancy plus analysis of potential germline variants in the DDX41 gene. Refer to Panel Summary for gene list.</w:t>
+        <w:t xml:space="preserve"> </w:t>
+      </w:r>
+      <w:r>
+        <w:rPr>
+          <w:rFonts w:cs="Arial"/>
+          <w:sz w:val="18"/>
+          <w:szCs w:val="18"/>
+        </w:rPr>
+        <w:t>genes with clinical significance in haematological malignancy plus analysis of potential germline variants in the DDX41 gene. Refer to Panel Summary for gene list.</w:t>
       </w:r>
     </w:p>
     <w:tbl>
@@ -1520,7 +1528,25 @@
           <w:sz w:val="16"/>
           <w:szCs w:val="18"/>
         </w:rPr>
-        <w:t xml:space="preserve"> (the variant is an established biomarker for which assessment at MRD sensitivity after therapy is accepted practice). If the variant is not categorised into any of the above categories it is assigned </w:t>
+        <w:t xml:space="preserve"> (the variant is an established biomarker for which assessment at MRD sensitivity after therapy is accepted practice). If the variant is not categorised into any of the above </w:t>
+      </w:r>
+      <w:proofErr w:type="gramStart"/>
+      <w:r>
+        <w:rPr>
+          <w:rFonts w:cs="Arial"/>
+          <w:sz w:val="16"/>
+          <w:szCs w:val="18"/>
+        </w:rPr>
+        <w:t>categories</w:t>
+      </w:r>
+      <w:proofErr w:type="gramEnd"/>
+      <w:r>
+        <w:rPr>
+          <w:rFonts w:cs="Arial"/>
+          <w:sz w:val="16"/>
+          <w:szCs w:val="18"/>
+        </w:rPr>
+        <w:t xml:space="preserve"> it is assigned </w:t>
       </w:r>
       <w:r>
         <w:rPr>
@@ -1646,7 +1672,23 @@
           <w:sz w:val="16"/>
           <w:szCs w:val="16"/>
         </w:rPr>
-        <w:t>.Gly646Trpfs*12 (detection limit ~ 5%-10%), CEBPA and TERT (detection limit ~ 10%)</w:t>
+        <w:t>.Gly646Trpfs*12 (detection limit ~ 5%-10%)</w:t>
+      </w:r>
+      <w:r>
+        <w:rPr>
+          <w:rFonts w:cs="Arial"/>
+          <w:sz w:val="16"/>
+          <w:szCs w:val="16"/>
+        </w:rPr>
+        <w:t xml:space="preserve"> and CEBPA</w:t>
+      </w:r>
+      <w:r>
+        <w:rPr>
+          <w:rFonts w:cs="Arial"/>
+          <w:sz w:val="16"/>
+          <w:szCs w:val="16"/>
+        </w:rPr>
+        <w:t xml:space="preserve"> (detection limit ~ 10%)</w:t>
       </w:r>
       <w:r>
         <w:rPr>
@@ -2116,7 +2158,7 @@
           <w:sz w:val="18"/>
           <w:szCs w:val="18"/>
         </w:rPr>
-        <w:t>16-Nov-2023</w:t>
+        <w:t>17-Nov-2023</w:t>
       </w:r>
       <w:r>
         <w:rPr>
@@ -2915,7 +2957,7 @@
               <v:stroke joinstyle="miter"/>
               <v:path gradientshapeok="t" o:connecttype="rect"/>
             </v:shapetype>
-            <v:shape id="Text Box 2" o:spid="_x0000_s1026" type="#_x0000_t202" style="position:absolute;left:0;text-align:left;margin-left:-9pt;margin-top:29.6pt;width:99pt;height:18pt;z-index:251659264;visibility:visible;mso-wrap-style:square;mso-width-percent:0;mso-height-percent:0;mso-wrap-distance-left:9pt;mso-wrap-distance-top:0;mso-wrap-distance-right:9pt;mso-wrap-distance-bottom:0;mso-position-horizontal:absolute;mso-position-horizontal-relative:text;mso-position-vertical:absolute;mso-position-vertical-relative:text;mso-width-percent:0;mso-height-percent:0;mso-width-relative:page;mso-height-relative:page;v-text-anchor:top" o:gfxdata="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" filled="f" stroked="f">
+            <v:shape id="Text Box 2" o:spid="_x0000_s1026" type="#_x0000_t202" style="position:absolute;left:0;text-align:left;margin-left:-9pt;margin-top:29.6pt;width:99pt;height:18pt;z-index:251659264;visibility:visible;mso-wrap-style:square;mso-width-percent:0;mso-height-percent:0;mso-wrap-distance-left:9pt;mso-wrap-distance-top:0;mso-wrap-distance-right:9pt;mso-wrap-distance-bottom:0;mso-position-horizontal:absolute;mso-position-horizontal-relative:text;mso-position-vertical:absolute;mso-position-vertical-relative:text;mso-width-percent:0;mso-height-percent:0;mso-width-relative:page;mso-height-relative:page;v-text-anchor:top" o:gfxdata="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" filled="f" stroked="f">
               <v:textbox>
                 <w:txbxContent>
                   <w:p>
@@ -3168,7 +3210,7 @@
         </mc:Choice>
         <mc:Fallback>
           <w:pict>
-            <v:shape w14:anchorId="3F6F0323" id="Text Box 8" o:spid="_x0000_s1027" type="#_x0000_t202" style="position:absolute;left:0;text-align:left;margin-left:441pt;margin-top:27.6pt;width:54pt;height:43.2pt;z-index:251660288;visibility:visible;mso-wrap-style:square;mso-width-percent:0;mso-height-percent:0;mso-wrap-distance-left:9pt;mso-wrap-distance-top:0;mso-wrap-distance-right:9pt;mso-wrap-distance-bottom:0;mso-position-horizontal:absolute;mso-position-horizontal-relative:text;mso-position-vertical:absolute;mso-position-vertical-relative:page;mso-width-percent:0;mso-height-percent:0;mso-width-relative:page;mso-height-relative:page;v-text-anchor:top" o:gfxdata="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" filled="f" stroked="f">
+            <v:shape w14:anchorId="3F6F0323" id="Text Box 8" o:spid="_x0000_s1027" type="#_x0000_t202" style="position:absolute;left:0;text-align:left;margin-left:441pt;margin-top:27.6pt;width:54pt;height:43.2pt;z-index:251660288;visibility:visible;mso-wrap-style:square;mso-width-percent:0;mso-height-percent:0;mso-wrap-distance-left:9pt;mso-wrap-distance-top:0;mso-wrap-distance-right:9pt;mso-wrap-distance-bottom:0;mso-position-horizontal:absolute;mso-position-horizontal-relative:text;mso-position-vertical:absolute;mso-position-vertical-relative:page;mso-width-percent:0;mso-height-percent:0;mso-width-relative:page;mso-height-relative:page;v-text-anchor:top" o:gfxdata="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" filled="f" stroked="f">
               <v:textbox>
                 <w:txbxContent>
                   <w:p>
@@ -3195,7 +3237,7 @@
                                   </pic:cNvPicPr>
                                 </pic:nvPicPr>
                                 <pic:blipFill>
-                                  <a:blip r:embed="rId3">
+                                  <a:blip r:embed="rId2">
                                     <a:extLst>
                                       <a:ext uri="{28A0092B-C50C-407E-A947-70E740481C1C}">
                                         <a14:useLocalDpi xmlns:a14="http://schemas.microsoft.com/office/drawing/2010/main" val="0"/>
@@ -3346,7 +3388,7 @@
                   </pic:cNvPicPr>
                 </pic:nvPicPr>
                 <pic:blipFill>
-                  <a:blip r:embed="rId4">
+                  <a:blip r:embed="rId3">
                     <a:extLst>
                       <a:ext uri="{28A0092B-C50C-407E-A947-70E740481C1C}">
                         <a14:useLocalDpi xmlns:a14="http://schemas.microsoft.com/office/drawing/2010/main" val="0"/>
@@ -3474,7 +3516,7 @@
         </mc:Choice>
         <mc:Fallback>
           <w:pict>
-            <v:shape w14:anchorId="0CD65F04" id="_x0000_s1028" type="#_x0000_t202" style="position:absolute;left:0;text-align:left;margin-left:488.45pt;margin-top:-25pt;width:43.7pt;height:54.2pt;z-index:251661312;visibility:visible;mso-wrap-style:square;mso-width-percent:0;mso-height-percent:0;mso-wrap-distance-left:9pt;mso-wrap-distance-top:0;mso-wrap-distance-right:9pt;mso-wrap-distance-bottom:0;mso-position-horizontal:absolute;mso-position-horizontal-relative:text;mso-position-vertical:absolute;mso-position-vertical-relative:text;mso-width-percent:0;mso-height-percent:0;mso-width-relative:page;mso-height-relative:page;v-text-anchor:top" o:gfxdata="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" filled="f" stroked="f">
+            <v:shape w14:anchorId="0CD65F04" id="_x0000_s1028" type="#_x0000_t202" style="position:absolute;left:0;text-align:left;margin-left:488.45pt;margin-top:-25pt;width:43.7pt;height:54.2pt;z-index:251661312;visibility:visible;mso-wrap-style:square;mso-width-percent:0;mso-height-percent:0;mso-wrap-distance-left:9pt;mso-wrap-distance-top:0;mso-wrap-distance-right:9pt;mso-wrap-distance-bottom:0;mso-position-horizontal:absolute;mso-position-horizontal-relative:text;mso-position-vertical:absolute;mso-position-vertical-relative:text;mso-width-percent:0;mso-height-percent:0;mso-width-relative:page;mso-height-relative:page;v-text-anchor:top" o:gfxdata="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" filled="f" stroked="f">
               <v:textbox>
                 <w:txbxContent>
                   <w:p/>

</xml_diff>

<commit_message>
MHD2-71: Retiring single gene TP53, UBA1 and UBTF templates from report builder Removing retired v3 templates
</commit_message>
<xml_diff>
--- a/inst/templates/AHD_DDX41_v4_VAR.docx
+++ b/inst/templates/AHD_DDX41_v4_VAR.docx
@@ -1066,25 +1066,7 @@
           <w:sz w:val="16"/>
           <w:szCs w:val="18"/>
         </w:rPr>
-        <w:t>Please note, variant origin (somatic or germline) cannot be determined by this assay. Variant origin is assumed here based on ancillary information (</w:t>
-      </w:r>
-      <w:proofErr w:type="gramStart"/>
-      <w:r>
-        <w:rPr>
-          <w:rFonts w:cs="Arial"/>
-          <w:sz w:val="16"/>
-          <w:szCs w:val="18"/>
-        </w:rPr>
-        <w:t>e.g.</w:t>
-      </w:r>
-      <w:proofErr w:type="gramEnd"/>
-      <w:r>
-        <w:rPr>
-          <w:rFonts w:cs="Arial"/>
-          <w:sz w:val="16"/>
-          <w:szCs w:val="18"/>
-        </w:rPr>
-        <w:t xml:space="preserve"> population databases, literature, variant read frequency) for the purpose of clinical interpretation however testing of a germline sample may be recommended in some circumstances.</w:t>
+        <w:t>Please note, variant origin (somatic or germline) cannot be determined by this assay. Variant origin is assumed here based on ancillary information (e.g. population databases, literature, variant read frequency) for the purpose of clinical interpretation however testing of a germline sample may be recommended in some circumstances.</w:t>
       </w:r>
     </w:p>
     <w:p>
@@ -1227,7 +1209,7 @@
           <w:sz w:val="16"/>
           <w:szCs w:val="16"/>
         </w:rPr>
-        <w:t xml:space="preserve">) and sequenced on an Illumina NextSeq500 with 150 bp paired end reads. </w:t>
+        <w:t xml:space="preserve">) and sequenced on an Illumina </w:t>
       </w:r>
       <w:r>
         <w:rPr>
@@ -1235,6 +1217,22 @@
           <w:sz w:val="16"/>
           <w:szCs w:val="16"/>
         </w:rPr>
+        <w:t>NovaSeq 6000</w:t>
+      </w:r>
+      <w:r>
+        <w:rPr>
+          <w:rFonts w:cs="Arial"/>
+          <w:sz w:val="16"/>
+          <w:szCs w:val="16"/>
+        </w:rPr>
+        <w:t xml:space="preserve"> with 150 bp paired end reads. </w:t>
+      </w:r>
+      <w:r>
+        <w:rPr>
+          <w:rFonts w:cs="Arial"/>
+          <w:sz w:val="16"/>
+          <w:szCs w:val="16"/>
+        </w:rPr>
         <w:t xml:space="preserve">A customised CLC bioinformatics pipeline including QIAGEN CLC </w:t>
       </w:r>
       <w:r>
@@ -1275,313 +1273,231 @@
           <w:sz w:val="16"/>
           <w:szCs w:val="16"/>
         </w:rPr>
-        <w:t xml:space="preserve">Variants are analysed using PathOS software (Peter Mac) and described according to HGVS nomenclature version 19.01 (http://varnomen.hgvs.org/) with minor differences in accordance with Peter MacCallum Cancer Centre Molecular Pathology departmental policy. The following population variation and cancer or genetic disease databases are commonly used in addition to literature review to assist with variant interpretation: the Genome Aggregation Database (gnomAD; gnomad.broadinstitute.org), the Catalogue of Somatic Mutations in Cancer (COSMIC; cancer.sanger.ac.uk), </w:t>
-      </w:r>
-      <w:proofErr w:type="spellStart"/>
-      <w:r>
-        <w:rPr>
-          <w:rFonts w:cs="Arial"/>
+        <w:t xml:space="preserve">Variants are analysed using PathOS software (Peter Mac) and described according to HGVS nomenclature version 19.01 (http://varnomen.hgvs.org/) with minor differences in accordance with Peter MacCallum Cancer Centre Molecular Pathology departmental policy. The following population variation and cancer or genetic disease databases are commonly used in addition to literature review to assist with variant interpretation: the Genome Aggregation Database (gnomAD; gnomad.broadinstitute.org), the Catalogue of Somatic Mutations in Cancer (COSMIC; cancer.sanger.ac.uk), ClinVar (ncbi.nlm.nih.gov/clinvar) and the IARC TP53 Database (p53.iarc.fr). </w:t>
+      </w:r>
+      <w:r>
+        <w:rPr>
+          <w:rFonts w:cs="Arial"/>
+          <w:b/>
           <w:sz w:val="16"/>
           <w:szCs w:val="16"/>
         </w:rPr>
-        <w:t>ClinVar</w:t>
-      </w:r>
-      <w:proofErr w:type="spellEnd"/>
+        <w:t xml:space="preserve">Somatic variant analysis – </w:t>
+      </w:r>
       <w:r>
         <w:rPr>
           <w:rFonts w:cs="Arial"/>
           <w:sz w:val="16"/>
           <w:szCs w:val="16"/>
         </w:rPr>
-        <w:t xml:space="preserve"> (ncbi.nlm.nih.gov/</w:t>
-      </w:r>
-      <w:proofErr w:type="spellStart"/>
-      <w:r>
-        <w:rPr>
-          <w:rFonts w:cs="Arial"/>
+        <w:t>V</w:t>
+      </w:r>
+      <w:r>
+        <w:rPr>
+          <w:rFonts w:cs="Arial"/>
+          <w:sz w:val="16"/>
+          <w:szCs w:val="18"/>
+        </w:rPr>
+        <w:t>ariant origin (i.e. somatic or germline) is assumed based on ancillary information (e.g. population databases, literature, variant read frequency) for the purpose of clinical interpretation. All assumed somatic variants are reported (and generally considered clinically significant). Variants of uncertain origin are also reported, as are likely benign germline polymorphisms if sufficiently rare and otherwise undescribed. Testing of a non-haematological specimen may be recommended to evaluate variant origin. Recurrent population variants are not reported.</w:t>
+      </w:r>
+      <w:r>
+        <w:rPr>
+          <w:rFonts w:cs="Arial"/>
+          <w:sz w:val="16"/>
+          <w:szCs w:val="18"/>
+        </w:rPr>
+        <w:t xml:space="preserve"> </w:t>
+      </w:r>
+      <w:r>
+        <w:rPr>
+          <w:rFonts w:cs="Arial"/>
+          <w:sz w:val="16"/>
+          <w:szCs w:val="18"/>
+        </w:rPr>
+        <w:t>When performed, FLT3-ITDs are tested for by fragment length analysis using capillary electrophoresis. The FLT3 allelic ratio is calculated by peak height ITD/peak height WT.</w:t>
+      </w:r>
+      <w:r>
+        <w:t xml:space="preserve"> </w:t>
+      </w:r>
+      <w:r>
+        <w:rPr>
+          <w:rFonts w:cs="Arial"/>
+          <w:sz w:val="16"/>
+          <w:szCs w:val="18"/>
+        </w:rPr>
+        <w:t xml:space="preserve">The detection limit for FLT3-ITDs is approximately 1%. </w:t>
+      </w:r>
+      <w:r>
+        <w:rPr>
+          <w:rFonts w:cs="Arial"/>
+          <w:b/>
+          <w:sz w:val="16"/>
+          <w:szCs w:val="18"/>
+        </w:rPr>
+        <w:t>Somatic variant categorisation (modified from AMP/ASCO/CAP guidelines</w:t>
+      </w:r>
+      <w:r>
+        <w:rPr>
+          <w:rFonts w:cs="Arial"/>
+          <w:b/>
+          <w:sz w:val="16"/>
+          <w:szCs w:val="18"/>
+        </w:rPr>
+        <w:t xml:space="preserve"> </w:t>
+      </w:r>
+      <w:r>
+        <w:rPr>
+          <w:rFonts w:cs="Arial"/>
+          <w:b/>
+          <w:sz w:val="16"/>
+          <w:szCs w:val="18"/>
+        </w:rPr>
+        <w:t>[Li et al. 2017, PMID: 27993330]</w:t>
+      </w:r>
+      <w:r>
+        <w:rPr>
+          <w:rFonts w:cs="Arial"/>
+          <w:b/>
+          <w:sz w:val="16"/>
+          <w:szCs w:val="18"/>
+        </w:rPr>
+        <w:t xml:space="preserve">) – </w:t>
+      </w:r>
+      <w:r>
+        <w:rPr>
+          <w:rFonts w:cs="Arial"/>
+          <w:sz w:val="16"/>
+          <w:szCs w:val="18"/>
+        </w:rPr>
+        <w:t xml:space="preserve">Variants are curated and categorised according to the clinical context of the patient and categorised as </w:t>
+      </w:r>
+      <w:r>
+        <w:rPr>
+          <w:rFonts w:cs="Arial"/>
+          <w:b/>
+          <w:sz w:val="16"/>
+          <w:szCs w:val="18"/>
+        </w:rPr>
+        <w:t xml:space="preserve">DIAGNOSTIC </w:t>
+      </w:r>
+      <w:r>
+        <w:rPr>
+          <w:rFonts w:cs="Arial"/>
+          <w:sz w:val="16"/>
+          <w:szCs w:val="18"/>
+        </w:rPr>
+        <w:t xml:space="preserve">(the variant either defines a diagnostic category or is sufficiently specific for the clinical context to contribute to diagnostic subcategorisation), </w:t>
+      </w:r>
+      <w:r>
+        <w:rPr>
+          <w:rFonts w:cs="Arial"/>
+          <w:b/>
+          <w:sz w:val="16"/>
+          <w:szCs w:val="18"/>
+        </w:rPr>
+        <w:t>PROGNOSTIC</w:t>
+      </w:r>
+      <w:r>
+        <w:rPr>
+          <w:rFonts w:cs="Arial"/>
+          <w:sz w:val="16"/>
+          <w:szCs w:val="18"/>
+        </w:rPr>
+        <w:t xml:space="preserve"> (the variant has been associated in large trials/series with inferior or superior outcomes in either the context of a specific therapy or independent of therapy. Note this does not take into account interaction between prognostic variants present in the individual patient. Relevant pairwise interactions are presented in the clinical summary), </w:t>
+      </w:r>
+      <w:r>
+        <w:rPr>
+          <w:rFonts w:cs="Arial"/>
+          <w:b/>
+          <w:sz w:val="16"/>
+          <w:szCs w:val="18"/>
+        </w:rPr>
+        <w:t>DRUG TARGET</w:t>
+      </w:r>
+      <w:r>
+        <w:rPr>
+          <w:rFonts w:cs="Arial"/>
+          <w:sz w:val="16"/>
+          <w:szCs w:val="18"/>
+        </w:rPr>
+        <w:t xml:space="preserve"> (the variant or variant class is specifically targeted by a therapeutic agent, this category only includes therapeutic agents that are clinically advanced and generally available through either reimbursement or clinical trials [i.e. not early stage investigational agents]), </w:t>
+      </w:r>
+      <w:r>
+        <w:rPr>
+          <w:rFonts w:cs="Arial"/>
+          <w:b/>
+          <w:sz w:val="16"/>
+          <w:szCs w:val="18"/>
+        </w:rPr>
+        <w:t>DRUG RESISTANCE</w:t>
+      </w:r>
+      <w:r>
+        <w:rPr>
+          <w:rFonts w:cs="Arial"/>
+          <w:sz w:val="16"/>
+          <w:szCs w:val="18"/>
+        </w:rPr>
+        <w:t xml:space="preserve"> (the variant is specifically associated with resistance to a targeted agent [i.e. does not include non-specific resistance to non-targeted therapies]), </w:t>
+      </w:r>
+      <w:r>
+        <w:rPr>
+          <w:rFonts w:cs="Arial"/>
+          <w:b/>
+          <w:sz w:val="16"/>
+          <w:szCs w:val="18"/>
+        </w:rPr>
+        <w:t>MRD MARKER</w:t>
+      </w:r>
+      <w:r>
+        <w:rPr>
+          <w:rFonts w:cs="Arial"/>
+          <w:sz w:val="16"/>
+          <w:szCs w:val="18"/>
+        </w:rPr>
+        <w:t xml:space="preserve"> (the variant is an established biomarker for which assessment at MRD sensitivity after therapy is accepted practice). If the variant is not categorised into any of the above categories it is assigned </w:t>
+      </w:r>
+      <w:r>
+        <w:rPr>
+          <w:rFonts w:cs="Arial"/>
+          <w:b/>
+          <w:sz w:val="16"/>
+          <w:szCs w:val="18"/>
+        </w:rPr>
+        <w:t>CLONAL MARKER</w:t>
+      </w:r>
+      <w:r>
+        <w:rPr>
+          <w:rFonts w:cs="Arial"/>
+          <w:sz w:val="16"/>
+          <w:szCs w:val="18"/>
+        </w:rPr>
+        <w:t xml:space="preserve"> indicating its utility in defining the presence of a clonal haematopoietic process in the specimen. These categorisations are general in nature and may not be applicable to the specific clinicopathological context of the patient. </w:t>
+      </w:r>
+      <w:r>
+        <w:rPr>
+          <w:rFonts w:cs="Arial"/>
+          <w:b/>
           <w:sz w:val="16"/>
           <w:szCs w:val="16"/>
         </w:rPr>
-        <w:t>clinvar</w:t>
-      </w:r>
-      <w:proofErr w:type="spellEnd"/>
+        <w:t>Germline variant analysis</w:t>
+      </w:r>
       <w:r>
         <w:rPr>
           <w:rFonts w:cs="Arial"/>
           <w:sz w:val="16"/>
           <w:szCs w:val="16"/>
         </w:rPr>
-        <w:t xml:space="preserve">) and the IARC TP53 Database (p53.iarc.fr). </w:t>
-      </w:r>
-      <w:r>
-        <w:rPr>
-          <w:rFonts w:cs="Arial"/>
-          <w:b/>
+        <w:t xml:space="preserve"> – All rare germline variants in DDX41 are classified according to ACMG guidelines for the interpretation of sequence </w:t>
+      </w:r>
+      <w:r>
+        <w:rPr>
+          <w:rFonts w:cs="Arial"/>
           <w:sz w:val="16"/>
           <w:szCs w:val="16"/>
         </w:rPr>
-        <w:t xml:space="preserve">Somatic variant analysis – </w:t>
-      </w:r>
-      <w:r>
-        <w:rPr>
-          <w:rFonts w:cs="Arial"/>
-          <w:sz w:val="16"/>
-          <w:szCs w:val="16"/>
-        </w:rPr>
-        <w:t>V</w:t>
-      </w:r>
-      <w:r>
-        <w:rPr>
-          <w:rFonts w:cs="Arial"/>
-          <w:sz w:val="16"/>
-          <w:szCs w:val="18"/>
-        </w:rPr>
-        <w:t>ariant origin (</w:t>
-      </w:r>
-      <w:proofErr w:type="gramStart"/>
-      <w:r>
-        <w:rPr>
-          <w:rFonts w:cs="Arial"/>
-          <w:sz w:val="16"/>
-          <w:szCs w:val="18"/>
-        </w:rPr>
-        <w:t>i.e.</w:t>
-      </w:r>
-      <w:proofErr w:type="gramEnd"/>
-      <w:r>
-        <w:rPr>
-          <w:rFonts w:cs="Arial"/>
-          <w:sz w:val="16"/>
-          <w:szCs w:val="18"/>
-        </w:rPr>
-        <w:t xml:space="preserve"> somatic or germline) is assumed based on ancillary information (e.g. population databases, literature, variant read frequency) for the purpose of clinical interpretation. All assumed somatic variants are reported (and generally considered clinically significant). Variants of uncertain origin are also reported, as are likely benign germline polymorphisms if sufficiently rare and otherwise undescribed. Testing of a non-haematological specimen may be recommended to evaluate variant origin. Recurrent population variants are not reported.</w:t>
-      </w:r>
-      <w:r>
-        <w:rPr>
-          <w:rFonts w:cs="Arial"/>
-          <w:sz w:val="16"/>
-          <w:szCs w:val="18"/>
-        </w:rPr>
-        <w:t xml:space="preserve"> </w:t>
-      </w:r>
-      <w:r>
-        <w:rPr>
-          <w:rFonts w:cs="Arial"/>
-          <w:sz w:val="16"/>
-          <w:szCs w:val="18"/>
-        </w:rPr>
-        <w:t>When performed, FLT3-ITDs are tested for by fragment length analysis using capillary electrophoresis. The FLT3 allelic ratio is calculated by peak height ITD/peak height WT.</w:t>
-      </w:r>
-      <w:r>
-        <w:t xml:space="preserve"> </w:t>
-      </w:r>
-      <w:r>
-        <w:rPr>
-          <w:rFonts w:cs="Arial"/>
-          <w:sz w:val="16"/>
-          <w:szCs w:val="18"/>
-        </w:rPr>
-        <w:t xml:space="preserve">The detection limit for FLT3-ITDs is approximately 1%. </w:t>
-      </w:r>
-      <w:r>
-        <w:rPr>
-          <w:rFonts w:cs="Arial"/>
-          <w:b/>
-          <w:sz w:val="16"/>
-          <w:szCs w:val="18"/>
-        </w:rPr>
-        <w:t>Somatic variant categorisation (modified from AMP/ASCO/CAP guidelines</w:t>
-      </w:r>
-      <w:r>
-        <w:rPr>
-          <w:rFonts w:cs="Arial"/>
-          <w:b/>
-          <w:sz w:val="16"/>
-          <w:szCs w:val="18"/>
-        </w:rPr>
-        <w:t xml:space="preserve"> </w:t>
-      </w:r>
-      <w:r>
-        <w:rPr>
-          <w:rFonts w:cs="Arial"/>
-          <w:b/>
-          <w:sz w:val="16"/>
-          <w:szCs w:val="18"/>
-        </w:rPr>
-        <w:t>[Li et al. 2017, PMID: 27993330]</w:t>
-      </w:r>
-      <w:r>
-        <w:rPr>
-          <w:rFonts w:cs="Arial"/>
-          <w:b/>
-          <w:sz w:val="16"/>
-          <w:szCs w:val="18"/>
-        </w:rPr>
-        <w:t xml:space="preserve">) – </w:t>
-      </w:r>
-      <w:r>
-        <w:rPr>
-          <w:rFonts w:cs="Arial"/>
-          <w:sz w:val="16"/>
-          <w:szCs w:val="18"/>
-        </w:rPr>
-        <w:t xml:space="preserve">Variants are curated and categorised according to the clinical context of the patient and categorised as </w:t>
-      </w:r>
-      <w:r>
-        <w:rPr>
-          <w:rFonts w:cs="Arial"/>
-          <w:b/>
-          <w:sz w:val="16"/>
-          <w:szCs w:val="18"/>
-        </w:rPr>
-        <w:t xml:space="preserve">DIAGNOSTIC </w:t>
-      </w:r>
-      <w:r>
-        <w:rPr>
-          <w:rFonts w:cs="Arial"/>
-          <w:sz w:val="16"/>
-          <w:szCs w:val="18"/>
-        </w:rPr>
-        <w:t xml:space="preserve">(the variant either defines a diagnostic category or is sufficiently specific for the clinical context to contribute to diagnostic </w:t>
-      </w:r>
-      <w:proofErr w:type="spellStart"/>
-      <w:r>
-        <w:rPr>
-          <w:rFonts w:cs="Arial"/>
-          <w:sz w:val="16"/>
-          <w:szCs w:val="18"/>
-        </w:rPr>
-        <w:t>subcategorisation</w:t>
-      </w:r>
-      <w:proofErr w:type="spellEnd"/>
-      <w:r>
-        <w:rPr>
-          <w:rFonts w:cs="Arial"/>
-          <w:sz w:val="16"/>
-          <w:szCs w:val="18"/>
-        </w:rPr>
-        <w:t xml:space="preserve">), </w:t>
-      </w:r>
-      <w:r>
-        <w:rPr>
-          <w:rFonts w:cs="Arial"/>
-          <w:b/>
-          <w:sz w:val="16"/>
-          <w:szCs w:val="18"/>
-        </w:rPr>
-        <w:t>PROGNOSTIC</w:t>
-      </w:r>
-      <w:r>
-        <w:rPr>
-          <w:rFonts w:cs="Arial"/>
-          <w:sz w:val="16"/>
-          <w:szCs w:val="18"/>
-        </w:rPr>
-        <w:t xml:space="preserve"> (the variant has been associated in large trials/series with inferior or superior outcomes in either the context of a specific therapy or independent of therapy. Note this does not take into account interaction between prognostic variants present in the individual patient. Relevant pairwise interactions are presented in the clinical summary), </w:t>
-      </w:r>
-      <w:r>
-        <w:rPr>
-          <w:rFonts w:cs="Arial"/>
-          <w:b/>
-          <w:sz w:val="16"/>
-          <w:szCs w:val="18"/>
-        </w:rPr>
-        <w:t>DRUG TARGET</w:t>
-      </w:r>
-      <w:r>
-        <w:rPr>
-          <w:rFonts w:cs="Arial"/>
-          <w:sz w:val="16"/>
-          <w:szCs w:val="18"/>
-        </w:rPr>
-        <w:t xml:space="preserve"> (the variant or variant class is specifically targeted by a therapeutic agent, this category only includes therapeutic agents that are clinically advanced and generally available through either reimbursement or clinical trials [i.e. not early stage investigational agents]), </w:t>
-      </w:r>
-      <w:r>
-        <w:rPr>
-          <w:rFonts w:cs="Arial"/>
-          <w:b/>
-          <w:sz w:val="16"/>
-          <w:szCs w:val="18"/>
-        </w:rPr>
-        <w:t>DRUG RESISTANCE</w:t>
-      </w:r>
-      <w:r>
-        <w:rPr>
-          <w:rFonts w:cs="Arial"/>
-          <w:sz w:val="16"/>
-          <w:szCs w:val="18"/>
-        </w:rPr>
-        <w:t xml:space="preserve"> (the variant is specifically associated with resistance to a targeted agent [i.e. does not include non-specific resistance to non-targeted therapies]), </w:t>
-      </w:r>
-      <w:r>
-        <w:rPr>
-          <w:rFonts w:cs="Arial"/>
-          <w:b/>
-          <w:sz w:val="16"/>
-          <w:szCs w:val="18"/>
-        </w:rPr>
-        <w:t>MRD MARKER</w:t>
-      </w:r>
-      <w:r>
-        <w:rPr>
-          <w:rFonts w:cs="Arial"/>
-          <w:sz w:val="16"/>
-          <w:szCs w:val="18"/>
-        </w:rPr>
-        <w:t xml:space="preserve"> (the variant is an established biomarker for which assessment at MRD sensitivity after therapy is accepted practice). If the variant is not categorised into any of the above </w:t>
-      </w:r>
-      <w:proofErr w:type="gramStart"/>
-      <w:r>
-        <w:rPr>
-          <w:rFonts w:cs="Arial"/>
-          <w:sz w:val="16"/>
-          <w:szCs w:val="18"/>
-        </w:rPr>
-        <w:t>categories</w:t>
-      </w:r>
-      <w:proofErr w:type="gramEnd"/>
-      <w:r>
-        <w:rPr>
-          <w:rFonts w:cs="Arial"/>
-          <w:sz w:val="16"/>
-          <w:szCs w:val="18"/>
-        </w:rPr>
-        <w:t xml:space="preserve"> it is assigned </w:t>
-      </w:r>
-      <w:r>
-        <w:rPr>
-          <w:rFonts w:cs="Arial"/>
-          <w:b/>
-          <w:sz w:val="16"/>
-          <w:szCs w:val="18"/>
-        </w:rPr>
-        <w:t>CLONAL MARKER</w:t>
-      </w:r>
-      <w:r>
-        <w:rPr>
-          <w:rFonts w:cs="Arial"/>
-          <w:sz w:val="16"/>
-          <w:szCs w:val="18"/>
-        </w:rPr>
-        <w:t xml:space="preserve"> indicating its utility in defining the presence of a clonal haematopoietic process in the specimen. These categorisations are general in nature and may not be applicable to the specific clinicopathological context of the patient. </w:t>
-      </w:r>
-      <w:r>
-        <w:rPr>
-          <w:rFonts w:cs="Arial"/>
-          <w:b/>
-          <w:sz w:val="16"/>
-          <w:szCs w:val="16"/>
-        </w:rPr>
         <w:lastRenderedPageBreak/>
-        <w:t>Germline variant analysis</w:t>
-      </w:r>
-      <w:r>
-        <w:rPr>
-          <w:rFonts w:cs="Arial"/>
-          <w:sz w:val="16"/>
-          <w:szCs w:val="16"/>
-        </w:rPr>
-        <w:t xml:space="preserve"> – All rare germline variants in DDX41 are classified according to ACMG guidelines for the interpretation of sequence variants</w:t>
+        <w:t>variants</w:t>
       </w:r>
       <w:r>
         <w:rPr>
@@ -1654,25 +1570,23 @@
           <w:sz w:val="16"/>
           <w:szCs w:val="16"/>
         </w:rPr>
-        <w:t>ASXL1 c.1934</w:t>
-      </w:r>
-      <w:proofErr w:type="gramStart"/>
+        <w:t>ASXL1 c.1934dup;p.Gly646Trpfs*12 (detection limit ~ 5%-10%)</w:t>
+      </w:r>
       <w:r>
         <w:rPr>
           <w:rFonts w:cs="Arial"/>
           <w:sz w:val="16"/>
           <w:szCs w:val="16"/>
         </w:rPr>
-        <w:t>dup;p</w:t>
-      </w:r>
-      <w:proofErr w:type="gramEnd"/>
+        <w:t xml:space="preserve"> and CEBPA</w:t>
+      </w:r>
       <w:r>
         <w:rPr>
           <w:rFonts w:cs="Arial"/>
           <w:sz w:val="16"/>
           <w:szCs w:val="16"/>
         </w:rPr>
-        <w:t>.Gly646Trpfs*12 (detection limit ~ 5%-10%)</w:t>
+        <w:t xml:space="preserve"> (detection limit ~ 10%)</w:t>
       </w:r>
       <w:r>
         <w:rPr>
@@ -1680,7 +1594,7 @@
           <w:sz w:val="16"/>
           <w:szCs w:val="16"/>
         </w:rPr>
-        <w:t xml:space="preserve"> and CEBPA</w:t>
+        <w:t xml:space="preserve">. This assay is primarily qualitative however, the variant read frequency (VRF) is provided to assist with variant interpretation and is assumed to approximate VAF in most instances (noting that the VAF of some insertions/deletions may be underrepresented due to assay-based allele bias). </w:t>
       </w:r>
       <w:r>
         <w:rPr>
@@ -1688,7 +1602,7 @@
           <w:sz w:val="16"/>
           <w:szCs w:val="16"/>
         </w:rPr>
-        <w:t xml:space="preserve"> (detection limit ~ 10%)</w:t>
+        <w:t>The measurement of uncertainty provided as a percentage relative standard uncertainty (i.e. CV%) for variants with VAFs of 2%, 5%-10%, 20%-40% and 50% are on average, 15.4%, 8.6%, 4.0% and 1.8%, respectively.</w:t>
       </w:r>
       <w:r>
         <w:rPr>
@@ -1696,7 +1610,7 @@
           <w:sz w:val="16"/>
           <w:szCs w:val="16"/>
         </w:rPr>
-        <w:t xml:space="preserve">. This assay is primarily qualitative however, the variant read frequency (VRF) is provided to assist with variant interpretation and is assumed to approximate VAF in most instances (noting that the VAF of some insertions/deletions may be underrepresented due to assay-based allele bias). </w:t>
+        <w:t xml:space="preserve"> Copy number variations, loss of heterozygosity, structural rearrangements or aneuploidies are not reported. Insertions or deletions (particularly those &gt; 25 bp in length</w:t>
       </w:r>
       <w:r>
         <w:rPr>
@@ -1704,25 +1618,23 @@
           <w:sz w:val="16"/>
           <w:szCs w:val="16"/>
         </w:rPr>
-        <w:t>The measurement of uncertainty provided as a percentage relative standard uncertainty (</w:t>
-      </w:r>
-      <w:proofErr w:type="gramStart"/>
+        <w:t>)</w:t>
+      </w:r>
       <w:r>
         <w:rPr>
           <w:rFonts w:cs="Arial"/>
           <w:sz w:val="16"/>
           <w:szCs w:val="16"/>
         </w:rPr>
-        <w:t>i.e.</w:t>
-      </w:r>
-      <w:proofErr w:type="gramEnd"/>
+        <w:t>, including FLT3-ITDs</w:t>
+      </w:r>
       <w:r>
         <w:rPr>
           <w:rFonts w:cs="Arial"/>
           <w:sz w:val="16"/>
           <w:szCs w:val="16"/>
         </w:rPr>
-        <w:t xml:space="preserve"> CV%) for variants with VAFs of 2%, 5%-10%, 20%-40% and 50% are on average, 15.4%, 8.6%, 4.0% and 1.8%, respectively.</w:t>
+        <w:t xml:space="preserve"> and UBTF-TDs</w:t>
       </w:r>
       <w:r>
         <w:rPr>
@@ -1730,7 +1642,7 @@
           <w:sz w:val="16"/>
           <w:szCs w:val="16"/>
         </w:rPr>
-        <w:t xml:space="preserve"> Copy number variations, loss of heterozygosity, structural rearrangements or aneuploidies are not reported. Insertions or deletions (particularly those &gt; 25 bp in length</w:t>
+        <w:t xml:space="preserve">, are not reliably detected by this assay. Genes are analysed using the reference transcripts listed below; coding exons found in alternative transcripts are not assessed by this assay. This assay does not distinguish between somatic and germline variants. </w:t>
       </w:r>
       <w:r>
         <w:rPr>
@@ -1738,57 +1650,7 @@
           <w:sz w:val="16"/>
           <w:szCs w:val="16"/>
         </w:rPr>
-        <w:t>)</w:t>
-      </w:r>
-      <w:r>
-        <w:rPr>
-          <w:rFonts w:cs="Arial"/>
-          <w:sz w:val="16"/>
-          <w:szCs w:val="16"/>
-        </w:rPr>
-        <w:t>, including FLT3-ITDs</w:t>
-      </w:r>
-      <w:r>
-        <w:rPr>
-          <w:rFonts w:cs="Arial"/>
-          <w:sz w:val="16"/>
-          <w:szCs w:val="16"/>
-        </w:rPr>
-        <w:t xml:space="preserve"> and UBTF-TDs</w:t>
-      </w:r>
-      <w:r>
-        <w:rPr>
-          <w:rFonts w:cs="Arial"/>
-          <w:sz w:val="16"/>
-          <w:szCs w:val="16"/>
-        </w:rPr>
-        <w:t xml:space="preserve">, are not reliably detected by this assay. Genes are analysed using the reference transcripts listed below; coding exons found in alternative transcripts are not assessed by this assay. This assay does not distinguish between somatic and germline variants. </w:t>
-      </w:r>
-      <w:r>
-        <w:rPr>
-          <w:rFonts w:cs="Arial"/>
-          <w:sz w:val="16"/>
-          <w:szCs w:val="16"/>
-        </w:rPr>
-        <w:t>In addition, the clonal origin of somatic variants (</w:t>
-      </w:r>
-      <w:proofErr w:type="gramStart"/>
-      <w:r>
-        <w:rPr>
-          <w:rFonts w:cs="Arial"/>
-          <w:sz w:val="16"/>
-          <w:szCs w:val="16"/>
-        </w:rPr>
-        <w:t>i.e.</w:t>
-      </w:r>
-      <w:proofErr w:type="gramEnd"/>
-      <w:r>
-        <w:rPr>
-          <w:rFonts w:cs="Arial"/>
-          <w:sz w:val="16"/>
-          <w:szCs w:val="16"/>
-        </w:rPr>
-        <w:t xml:space="preserve"> disease compartment or cell lineage) cannot be determined.</w:t>
+        <w:t>In addition, the clonal origin of somatic variants (i.e. disease compartment or cell lineage) cannot be determined.</w:t>
       </w:r>
       <w:r>
         <w:rPr>
@@ -1908,23 +1770,21 @@
           <w:rFonts w:eastAsia="Times New Roman" w:cs="Arial"/>
           <w:szCs w:val="16"/>
         </w:rPr>
-        <w:t xml:space="preserve">Please note FLT3-ITDs are not detected with this assay. A separate assay may have been </w:t>
-      </w:r>
-      <w:proofErr w:type="gramStart"/>
+        <w:t xml:space="preserve">Please note FLT3-ITDs are not </w:t>
+      </w:r>
       <w:r>
         <w:rPr>
           <w:rFonts w:eastAsia="Times New Roman" w:cs="Arial"/>
           <w:szCs w:val="16"/>
         </w:rPr>
-        <w:t>performed,</w:t>
-      </w:r>
-      <w:proofErr w:type="gramEnd"/>
+        <w:t xml:space="preserve">reliably </w:t>
+      </w:r>
       <w:r>
         <w:rPr>
           <w:rFonts w:eastAsia="Times New Roman" w:cs="Arial"/>
           <w:szCs w:val="16"/>
         </w:rPr>
-        <w:t xml:space="preserve"> result included in Test Results if sample tested.</w:t>
+        <w:t>detected with this assay. A separate assay may have been performed, result included in Test Results if sample tested.</w:t>
       </w:r>
     </w:p>
     <w:p>
@@ -2012,7 +1872,7 @@
           <w:sz w:val="18"/>
           <w:szCs w:val="18"/>
         </w:rPr>
-        <w:t>REPORTED_BY1_IN</w:t>
+        <w:t>REPORTED_BY_IN</w:t>
       </w:r>
     </w:p>
     <w:p>
@@ -2036,6 +1896,15 @@
           <w:sz w:val="18"/>
           <w:szCs w:val="18"/>
         </w:rPr>
+        <w:t>Authorised by</w:t>
+      </w:r>
+      <w:r>
+        <w:rPr>
+          <w:rFonts w:eastAsia="Times New Roman" w:cs="Arial"/>
+          <w:b/>
+          <w:sz w:val="18"/>
+          <w:szCs w:val="18"/>
+        </w:rPr>
         <w:tab/>
       </w:r>
       <w:r>
@@ -2045,7 +1914,7 @@
           <w:sz w:val="18"/>
           <w:szCs w:val="18"/>
         </w:rPr>
-        <w:t>REPORTED_BY2_IN</w:t>
+        <w:t>AUTHORISED_BY_IN</w:t>
       </w:r>
     </w:p>
     <w:p>
@@ -2056,48 +1925,6 @@
         </w:tabs>
         <w:jc w:val="both"/>
         <w:rPr>
-          <w:rFonts w:eastAsia="Times New Roman" w:cs="Arial"/>
-          <w:b/>
-          <w:sz w:val="18"/>
-          <w:szCs w:val="18"/>
-        </w:rPr>
-      </w:pPr>
-      <w:r>
-        <w:rPr>
-          <w:rFonts w:eastAsia="Times New Roman" w:cs="Arial"/>
-          <w:b/>
-          <w:sz w:val="18"/>
-          <w:szCs w:val="18"/>
-        </w:rPr>
-        <w:t>Authorised by</w:t>
-      </w:r>
-      <w:r>
-        <w:rPr>
-          <w:rFonts w:eastAsia="Times New Roman" w:cs="Arial"/>
-          <w:b/>
-          <w:sz w:val="18"/>
-          <w:szCs w:val="18"/>
-        </w:rPr>
-        <w:tab/>
-      </w:r>
-      <w:r>
-        <w:rPr>
-          <w:rFonts w:eastAsia="Times New Roman" w:cs="Arial"/>
-          <w:b/>
-          <w:sz w:val="18"/>
-          <w:szCs w:val="18"/>
-        </w:rPr>
-        <w:t>AUTHORISED_BY_IN</w:t>
-      </w:r>
-    </w:p>
-    <w:p>
-      <w:pPr>
-        <w:tabs>
-          <w:tab w:val="left" w:pos="1985"/>
-          <w:tab w:val="left" w:pos="9540"/>
-        </w:tabs>
-        <w:jc w:val="both"/>
-        <w:rPr>
           <w:rStyle w:val="Normal2Char"/>
           <w:rFonts w:eastAsia="MS Mincho"/>
           <w:b/>
@@ -2158,7 +1985,7 @@
           <w:sz w:val="18"/>
           <w:szCs w:val="18"/>
         </w:rPr>
-        <w:t>17-Nov-2023</w:t>
+        <w:t>14-Mar-2024</w:t>
       </w:r>
       <w:r>
         <w:rPr>
@@ -2181,12 +2008,12 @@
           <w:szCs w:val="18"/>
         </w:rPr>
         <w:sectPr>
-          <w:headerReference w:type="even" r:id="rId8"/>
-          <w:headerReference w:type="default" r:id="rId9"/>
-          <w:footerReference w:type="even" r:id="rId10"/>
-          <w:footerReference w:type="default" r:id="rId11"/>
-          <w:headerReference w:type="first" r:id="rId12"/>
-          <w:footerReference w:type="first" r:id="rId13"/>
+          <w:headerReference w:type="even" r:id="rId10"/>
+          <w:headerReference w:type="default" r:id="rId11"/>
+          <w:footerReference w:type="even" r:id="rId12"/>
+          <w:footerReference w:type="default" r:id="rId13"/>
+          <w:headerReference w:type="first" r:id="rId14"/>
+          <w:footerReference w:type="first" r:id="rId15"/>
           <w:pgSz w:w="11900" w:h="16840"/>
           <w:pgMar w:top="1674" w:right="851" w:bottom="1134" w:left="851" w:header="680" w:footer="851" w:gutter="0"/>
           <w:pgNumType w:start="1"/>
@@ -2234,7 +2061,7 @@
       </w:r>
     </w:p>
     <w:sectPr>
-      <w:footerReference w:type="default" r:id="rId14"/>
+      <w:footerReference w:type="default" r:id="rId16"/>
       <w:pgSz w:w="11900" w:h="16840"/>
       <w:pgMar w:top="1674" w:right="851" w:bottom="1134" w:left="851" w:header="680" w:footer="851" w:gutter="0"/>
       <w:cols w:space="708"/>
@@ -2520,44 +2347,6 @@
         <w:sz w:val="18"/>
       </w:rPr>
       <w:fldChar w:fldCharType="end"/>
-    </w:r>
-  </w:p>
-  <w:p>
-    <w:pPr>
-      <w:pStyle w:val="Footer"/>
-      <w:jc w:val="right"/>
-      <w:rPr>
-        <w:i/>
-        <w:szCs w:val="12"/>
-      </w:rPr>
-    </w:pPr>
-    <w:r>
-      <w:rPr>
-        <w:i/>
-        <w:szCs w:val="12"/>
-      </w:rPr>
-      <w:t>MP-MH-NGS-9</w:t>
-    </w:r>
-    <w:r>
-      <w:rPr>
-        <w:i/>
-        <w:szCs w:val="12"/>
-      </w:rPr>
-      <w:t>WA</w:t>
-    </w:r>
-    <w:r>
-      <w:rPr>
-        <w:i/>
-        <w:szCs w:val="12"/>
-      </w:rPr>
-      <w:t xml:space="preserve"> v0</w:t>
-    </w:r>
-    <w:r>
-      <w:rPr>
-        <w:i/>
-        <w:szCs w:val="12"/>
-      </w:rPr>
-      <w:t>1</w:t>
     </w:r>
   </w:p>
 </w:ftr>
@@ -2704,30 +2493,6 @@
         <w:sz w:val="18"/>
       </w:rPr>
       <w:fldChar w:fldCharType="end"/>
-    </w:r>
-  </w:p>
-  <w:p>
-    <w:pPr>
-      <w:pStyle w:val="Footer"/>
-      <w:jc w:val="right"/>
-      <w:rPr>
-        <w:i/>
-        <w:szCs w:val="12"/>
-      </w:rPr>
-    </w:pPr>
-    <w:r>
-      <w:rPr>
-        <w:i/>
-        <w:szCs w:val="12"/>
-      </w:rPr>
-      <w:t>MP-MH-NGS-9</w:t>
-    </w:r>
-    <w:r>
-      <w:rPr>
-        <w:i/>
-        <w:szCs w:val="12"/>
-      </w:rPr>
-      <w:t>WA v01</w:t>
     </w:r>
   </w:p>
 </w:ftr>
@@ -5385,13 +5150,338 @@
 </file>
 
 <file path=customXml/item1.xml><?xml version="1.0" encoding="utf-8"?>
+<?mso-contentType ?>
+<FormTemplates xmlns="http://schemas.microsoft.com/sharepoint/v3/contenttype/forms">
+  <Display>DocumentLibraryForm</Display>
+  <Edit>DocumentLibraryForm</Edit>
+  <New>DocumentLibraryForm</New>
+</FormTemplates>
+</file>
+
+<file path=customXml/item2.xml><?xml version="1.0" encoding="utf-8"?>
 <b:Sources xmlns:b="http://schemas.openxmlformats.org/officeDocument/2006/bibliography" xmlns="http://schemas.openxmlformats.org/officeDocument/2006/bibliography" SelectedStyle="\APASixthEditionOfficeOnline.xsl" StyleName="APA" Version="6"/>
 </file>
 
+<file path=customXml/item3.xml><?xml version="1.0" encoding="utf-8"?>
+<ct:contentTypeSchema xmlns:ct="http://schemas.microsoft.com/office/2006/metadata/contentType" xmlns:ma="http://schemas.microsoft.com/office/2006/metadata/properties/metaAttributes" ct:_="" ma:_="" ma:contentTypeName="Document" ma:contentTypeID="0x010100451F1F8C0772B440BA84570C3C4286EA" ma:contentTypeVersion="29" ma:contentTypeDescription="Create a new document." ma:contentTypeScope="" ma:versionID="b3bcf93054b5d0678557845ec3dd46dd">
+  <xsd:schema xmlns:xsd="http://www.w3.org/2001/XMLSchema" xmlns:xs="http://www.w3.org/2001/XMLSchema" xmlns:p="http://schemas.microsoft.com/office/2006/metadata/properties" xmlns:ns2="c44ab56d-57f8-4a14-86db-a39667906be8" xmlns:ns3="bbb6251c-984c-4fcb-9547-f40f6d5e63ff" targetNamespace="http://schemas.microsoft.com/office/2006/metadata/properties" ma:root="true" ma:fieldsID="676e0b85b827ae08faaea4d501add0a1" ns2:_="" ns3:_="">
+    <xsd:import namespace="c44ab56d-57f8-4a14-86db-a39667906be8"/>
+    <xsd:import namespace="bbb6251c-984c-4fcb-9547-f40f6d5e63ff"/>
+    <xsd:element name="properties">
+      <xsd:complexType>
+        <xsd:sequence>
+          <xsd:element name="documentManagement">
+            <xsd:complexType>
+              <xsd:all>
+                <xsd:element ref="ns2:Category" minOccurs="0"/>
+                <xsd:element ref="ns2:Department" minOccurs="0"/>
+                <xsd:element ref="ns2:DocumentType" minOccurs="0"/>
+                <xsd:element ref="ns3:k04f27a462bd4c45a610623ab03d8a6b" minOccurs="0"/>
+                <xsd:element ref="ns3:TaxCatchAll" minOccurs="0"/>
+                <xsd:element ref="ns3:nb65ac56c571489cbc31094d7b888b19" minOccurs="0"/>
+                <xsd:element ref="ns3:b29dd6ef633047bba64c76c6e215692a" minOccurs="0"/>
+                <xsd:element ref="ns3:i77a2d63ec754e4dbbf13ee1f809aa62" minOccurs="0"/>
+                <xsd:element ref="ns3:b918a6e12641485a9ca8c2e70b4558c0" minOccurs="0"/>
+                <xsd:element ref="ns3:pmCostCentre" minOccurs="0"/>
+                <xsd:element ref="ns3:NavigatorClassification" minOccurs="0"/>
+                <xsd:element ref="ns2:MediaServiceMetadata" minOccurs="0"/>
+                <xsd:element ref="ns2:MediaServiceFastMetadata" minOccurs="0"/>
+                <xsd:element ref="ns2:MediaServiceObjectDetectorVersions" minOccurs="0"/>
+                <xsd:element ref="ns2:lcf76f155ced4ddcb4097134ff3c332f" minOccurs="0"/>
+                <xsd:element ref="ns2:MediaServiceGenerationTime" minOccurs="0"/>
+                <xsd:element ref="ns2:MediaServiceEventHashCode" minOccurs="0"/>
+                <xsd:element ref="ns2:MediaServiceDateTaken" minOccurs="0"/>
+                <xsd:element ref="ns2:MediaLengthInSeconds" minOccurs="0"/>
+                <xsd:element ref="ns2:MediaServiceOCR" minOccurs="0"/>
+                <xsd:element ref="ns2:MediaServiceLocation" minOccurs="0"/>
+                <xsd:element ref="ns2:_Flow_SignoffStatus" minOccurs="0"/>
+                <xsd:element ref="ns2:MediaServiceSearchProperties" minOccurs="0"/>
+              </xsd:all>
+            </xsd:complexType>
+          </xsd:element>
+        </xsd:sequence>
+      </xsd:complexType>
+    </xsd:element>
+  </xsd:schema>
+  <xsd:schema xmlns:xsd="http://www.w3.org/2001/XMLSchema" xmlns:xs="http://www.w3.org/2001/XMLSchema" xmlns:dms="http://schemas.microsoft.com/office/2006/documentManagement/types" xmlns:pc="http://schemas.microsoft.com/office/infopath/2007/PartnerControls" targetNamespace="c44ab56d-57f8-4a14-86db-a39667906be8" elementFormDefault="qualified">
+    <xsd:import namespace="http://schemas.microsoft.com/office/2006/documentManagement/types"/>
+    <xsd:import namespace="http://schemas.microsoft.com/office/infopath/2007/PartnerControls"/>
+    <xsd:element name="Category" ma:index="8" nillable="true" ma:displayName="Category" ma:format="Dropdown" ma:indexed="true" ma:internalName="Category">
+      <xsd:simpleType>
+        <xsd:restriction base="dms:Text">
+          <xsd:maxLength value="255"/>
+        </xsd:restriction>
+      </xsd:simpleType>
+    </xsd:element>
+    <xsd:element name="Department" ma:index="9" nillable="true" ma:displayName="Department" ma:format="Dropdown" ma:internalName="Department">
+      <xsd:simpleType>
+        <xsd:restriction base="dms:Text">
+          <xsd:maxLength value="255"/>
+        </xsd:restriction>
+      </xsd:simpleType>
+    </xsd:element>
+    <xsd:element name="DocumentType" ma:index="10" nillable="true" ma:displayName="Document Type" ma:format="Dropdown" ma:indexed="true" ma:internalName="DocumentType">
+      <xsd:simpleType>
+        <xsd:restriction base="dms:Text">
+          <xsd:maxLength value="255"/>
+        </xsd:restriction>
+      </xsd:simpleType>
+    </xsd:element>
+    <xsd:element name="MediaServiceMetadata" ma:index="24" nillable="true" ma:displayName="MediaServiceMetadata" ma:hidden="true" ma:internalName="MediaServiceMetadata" ma:readOnly="true">
+      <xsd:simpleType>
+        <xsd:restriction base="dms:Note"/>
+      </xsd:simpleType>
+    </xsd:element>
+    <xsd:element name="MediaServiceFastMetadata" ma:index="25" nillable="true" ma:displayName="MediaServiceFastMetadata" ma:hidden="true" ma:internalName="MediaServiceFastMetadata" ma:readOnly="true">
+      <xsd:simpleType>
+        <xsd:restriction base="dms:Note"/>
+      </xsd:simpleType>
+    </xsd:element>
+    <xsd:element name="MediaServiceObjectDetectorVersions" ma:index="26" nillable="true" ma:displayName="MediaServiceObjectDetectorVersions" ma:hidden="true" ma:indexed="true" ma:internalName="MediaServiceObjectDetectorVersions" ma:readOnly="true">
+      <xsd:simpleType>
+        <xsd:restriction base="dms:Text"/>
+      </xsd:simpleType>
+    </xsd:element>
+    <xsd:element name="lcf76f155ced4ddcb4097134ff3c332f" ma:index="28" nillable="true" ma:taxonomy="true" ma:internalName="lcf76f155ced4ddcb4097134ff3c332f" ma:taxonomyFieldName="MediaServiceImageTags" ma:displayName="Image Tags" ma:readOnly="false" ma:fieldId="{5cf76f15-5ced-4ddc-b409-7134ff3c332f}" ma:taxonomyMulti="true" ma:sspId="54dc490e-0ba4-43e8-b334-a6bff8b18b78" ma:termSetId="09814cd3-568e-fe90-9814-8d621ff8fb84" ma:anchorId="fba54fb3-c3e1-fe81-a776-ca4b69148c4d" ma:open="true" ma:isKeyword="false">
+      <xsd:complexType>
+        <xsd:sequence>
+          <xsd:element ref="pc:Terms" minOccurs="0" maxOccurs="1"/>
+        </xsd:sequence>
+      </xsd:complexType>
+    </xsd:element>
+    <xsd:element name="MediaServiceGenerationTime" ma:index="29" nillable="true" ma:displayName="MediaServiceGenerationTime" ma:hidden="true" ma:internalName="MediaServiceGenerationTime" ma:readOnly="true">
+      <xsd:simpleType>
+        <xsd:restriction base="dms:Text"/>
+      </xsd:simpleType>
+    </xsd:element>
+    <xsd:element name="MediaServiceEventHashCode" ma:index="30" nillable="true" ma:displayName="MediaServiceEventHashCode" ma:hidden="true" ma:internalName="MediaServiceEventHashCode" ma:readOnly="true">
+      <xsd:simpleType>
+        <xsd:restriction base="dms:Text"/>
+      </xsd:simpleType>
+    </xsd:element>
+    <xsd:element name="MediaServiceDateTaken" ma:index="31" nillable="true" ma:displayName="MediaServiceDateTaken" ma:hidden="true" ma:indexed="true" ma:internalName="MediaServiceDateTaken" ma:readOnly="true">
+      <xsd:simpleType>
+        <xsd:restriction base="dms:Text"/>
+      </xsd:simpleType>
+    </xsd:element>
+    <xsd:element name="MediaLengthInSeconds" ma:index="32" nillable="true" ma:displayName="MediaLengthInSeconds" ma:hidden="true" ma:internalName="MediaLengthInSeconds" ma:readOnly="true">
+      <xsd:simpleType>
+        <xsd:restriction base="dms:Unknown"/>
+      </xsd:simpleType>
+    </xsd:element>
+    <xsd:element name="MediaServiceOCR" ma:index="33" nillable="true" ma:displayName="Extracted Text" ma:internalName="MediaServiceOCR" ma:readOnly="true">
+      <xsd:simpleType>
+        <xsd:restriction base="dms:Note">
+          <xsd:maxLength value="255"/>
+        </xsd:restriction>
+      </xsd:simpleType>
+    </xsd:element>
+    <xsd:element name="MediaServiceLocation" ma:index="34" nillable="true" ma:displayName="Location" ma:description="" ma:indexed="true" ma:internalName="MediaServiceLocation" ma:readOnly="true">
+      <xsd:simpleType>
+        <xsd:restriction base="dms:Text"/>
+      </xsd:simpleType>
+    </xsd:element>
+    <xsd:element name="_Flow_SignoffStatus" ma:index="35" nillable="true" ma:displayName="Sign-off status" ma:internalName="Sign_x002d_off_x0020_status">
+      <xsd:simpleType>
+        <xsd:restriction base="dms:Text"/>
+      </xsd:simpleType>
+    </xsd:element>
+    <xsd:element name="MediaServiceSearchProperties" ma:index="36" nillable="true" ma:displayName="MediaServiceSearchProperties" ma:hidden="true" ma:internalName="MediaServiceSearchProperties" ma:readOnly="true">
+      <xsd:simpleType>
+        <xsd:restriction base="dms:Note"/>
+      </xsd:simpleType>
+    </xsd:element>
+  </xsd:schema>
+  <xsd:schema xmlns:xsd="http://www.w3.org/2001/XMLSchema" xmlns:xs="http://www.w3.org/2001/XMLSchema" xmlns:dms="http://schemas.microsoft.com/office/2006/documentManagement/types" xmlns:pc="http://schemas.microsoft.com/office/infopath/2007/PartnerControls" targetNamespace="bbb6251c-984c-4fcb-9547-f40f6d5e63ff" elementFormDefault="qualified">
+    <xsd:import namespace="http://schemas.microsoft.com/office/2006/documentManagement/types"/>
+    <xsd:import namespace="http://schemas.microsoft.com/office/infopath/2007/PartnerControls"/>
+    <xsd:element name="k04f27a462bd4c45a610623ab03d8a6b" ma:index="12" nillable="true" ma:taxonomy="true" ma:internalName="k04f27a462bd4c45a610623ab03d8a6b" ma:taxonomyFieldName="pmDivision" ma:displayName="Division" ma:readOnly="false" ma:default="-1;#Business Ventures|771822a9-08f4-4b0c-b044-94205102db1e" ma:fieldId="{404f27a4-62bd-4c45-a610-623ab03d8a6b}" ma:sspId="54dc490e-0ba4-43e8-b334-a6bff8b18b78" ma:termSetId="d91d20d7-c3b4-42e2-a4f8-5eca3df6795d" ma:anchorId="00000000-0000-0000-0000-000000000000" ma:open="false" ma:isKeyword="false">
+      <xsd:complexType>
+        <xsd:sequence>
+          <xsd:element ref="pc:Terms" minOccurs="0" maxOccurs="1"/>
+        </xsd:sequence>
+      </xsd:complexType>
+    </xsd:element>
+    <xsd:element name="TaxCatchAll" ma:index="13" nillable="true" ma:displayName="Taxonomy Catch All Column" ma:hidden="true" ma:list="{f01ed893-b677-4de5-8b6b-0c6819b6e06b}" ma:internalName="TaxCatchAll" ma:showField="CatchAllData" ma:web="bbb6251c-984c-4fcb-9547-f40f6d5e63ff">
+      <xsd:complexType>
+        <xsd:complexContent>
+          <xsd:extension base="dms:MultiChoiceLookup">
+            <xsd:sequence>
+              <xsd:element name="Value" type="dms:Lookup" maxOccurs="unbounded" minOccurs="0" nillable="true"/>
+            </xsd:sequence>
+          </xsd:extension>
+        </xsd:complexContent>
+      </xsd:complexType>
+    </xsd:element>
+    <xsd:element name="nb65ac56c571489cbc31094d7b888b19" ma:index="15" nillable="true" ma:taxonomy="true" ma:internalName="nb65ac56c571489cbc31094d7b888b19" ma:taxonomyFieldName="pmDepartment" ma:displayName="Department" ma:readOnly="false" ma:default="-1;#Pathology|4a117755-78ff-4a2c-8e21-a559b22b64dd" ma:fieldId="{7b65ac56-c571-489c-bc31-094d7b888b19}" ma:sspId="54dc490e-0ba4-43e8-b334-a6bff8b18b78" ma:termSetId="4d67b9e8-cf21-4aa6-83ce-5e4d67120ab4" ma:anchorId="00000000-0000-0000-0000-000000000000" ma:open="false" ma:isKeyword="false">
+      <xsd:complexType>
+        <xsd:sequence>
+          <xsd:element ref="pc:Terms" minOccurs="0" maxOccurs="1"/>
+        </xsd:sequence>
+      </xsd:complexType>
+    </xsd:element>
+    <xsd:element name="b29dd6ef633047bba64c76c6e215692a" ma:index="17" nillable="true" ma:taxonomy="true" ma:internalName="b29dd6ef633047bba64c76c6e215692a" ma:taxonomyFieldName="pmAudienceMembers" ma:displayName="Audience and Members" ma:readOnly="false" ma:default="-1;#Internal|2b22734e-9cea-437f-97a4-653416044446" ma:fieldId="{b29dd6ef-6330-47bb-a64c-76c6e215692a}" ma:sspId="54dc490e-0ba4-43e8-b334-a6bff8b18b78" ma:termSetId="62add7b9-57bd-432c-8733-d6a6f14c7fdd" ma:anchorId="00000000-0000-0000-0000-000000000000" ma:open="false" ma:isKeyword="false">
+      <xsd:complexType>
+        <xsd:sequence>
+          <xsd:element ref="pc:Terms" minOccurs="0" maxOccurs="1"/>
+        </xsd:sequence>
+      </xsd:complexType>
+    </xsd:element>
+    <xsd:element name="i77a2d63ec754e4dbbf13ee1f809aa62" ma:index="19" nillable="true" ma:taxonomy="true" ma:internalName="i77a2d63ec754e4dbbf13ee1f809aa62" ma:taxonomyFieldName="pmStream" ma:displayName="Stream" ma:readOnly="false" ma:default="-1;#N/A|77aac54e-7746-4232-91ae-96cfc2b44f19" ma:fieldId="{277a2d63-ec75-4e4d-bbf1-3ee1f809aa62}" ma:sspId="54dc490e-0ba4-43e8-b334-a6bff8b18b78" ma:termSetId="1fc35126-0094-4f5b-885a-83fbff8cec4a" ma:anchorId="00000000-0000-0000-0000-000000000000" ma:open="false" ma:isKeyword="false">
+      <xsd:complexType>
+        <xsd:sequence>
+          <xsd:element ref="pc:Terms" minOccurs="0" maxOccurs="1"/>
+        </xsd:sequence>
+      </xsd:complexType>
+    </xsd:element>
+    <xsd:element name="b918a6e12641485a9ca8c2e70b4558c0" ma:index="21" nillable="true" ma:taxonomy="true" ma:internalName="b918a6e12641485a9ca8c2e70b4558c0" ma:taxonomyFieldName="pmDataCategory" ma:displayName="Data Category" ma:readOnly="false" ma:default="-1;#Operational|150389d9-0463-4c4a-b800-fb182dbb9bcb" ma:fieldId="{b918a6e1-2641-485a-9ca8-c2e70b4558c0}" ma:sspId="54dc490e-0ba4-43e8-b334-a6bff8b18b78" ma:termSetId="9fd63634-52d1-4d2f-b379-de98110987c9" ma:anchorId="00000000-0000-0000-0000-000000000000" ma:open="false" ma:isKeyword="false">
+      <xsd:complexType>
+        <xsd:sequence>
+          <xsd:element ref="pc:Terms" minOccurs="0" maxOccurs="1"/>
+        </xsd:sequence>
+      </xsd:complexType>
+    </xsd:element>
+    <xsd:element name="pmCostCentre" ma:index="22" nillable="true" ma:displayName="Cost Centre" ma:default="" ma:internalName="pmCostCentre" ma:readOnly="false">
+      <xsd:simpleType>
+        <xsd:restriction base="dms:Text"/>
+      </xsd:simpleType>
+    </xsd:element>
+    <xsd:element name="NavigatorClassification" ma:index="23" nillable="true" ma:displayName="Site Classification" ma:default="Team Workspace" ma:internalName="NavigatorClassification" ma:readOnly="true">
+      <xsd:simpleType>
+        <xsd:restriction base="dms:Text"/>
+      </xsd:simpleType>
+    </xsd:element>
+  </xsd:schema>
+  <xsd:schema xmlns="http://schemas.openxmlformats.org/package/2006/metadata/core-properties" xmlns:xsd="http://www.w3.org/2001/XMLSchema" xmlns:xsi="http://www.w3.org/2001/XMLSchema-instance" xmlns:dc="http://purl.org/dc/elements/1.1/" xmlns:dcterms="http://purl.org/dc/terms/" xmlns:odoc="http://schemas.microsoft.com/internal/obd" targetNamespace="http://schemas.openxmlformats.org/package/2006/metadata/core-properties" elementFormDefault="qualified" attributeFormDefault="unqualified" blockDefault="#all">
+    <xsd:import namespace="http://purl.org/dc/elements/1.1/" schemaLocation="http://dublincore.org/schemas/xmls/qdc/2003/04/02/dc.xsd"/>
+    <xsd:import namespace="http://purl.org/dc/terms/" schemaLocation="http://dublincore.org/schemas/xmls/qdc/2003/04/02/dcterms.xsd"/>
+    <xsd:element name="coreProperties" type="CT_coreProperties"/>
+    <xsd:complexType name="CT_coreProperties">
+      <xsd:all>
+        <xsd:element ref="dc:creator" minOccurs="0" maxOccurs="1"/>
+        <xsd:element ref="dcterms:created" minOccurs="0" maxOccurs="1"/>
+        <xsd:element ref="dc:identifier" minOccurs="0" maxOccurs="1"/>
+        <xsd:element name="contentType" minOccurs="0" maxOccurs="1" type="xsd:string" ma:index="0" ma:displayName="Content Type"/>
+        <xsd:element ref="dc:title" minOccurs="0" maxOccurs="1" ma:index="4" ma:displayName="Title"/>
+        <xsd:element ref="dc:subject" minOccurs="0" maxOccurs="1"/>
+        <xsd:element ref="dc:description" minOccurs="0" maxOccurs="1"/>
+        <xsd:element name="keywords" minOccurs="0" maxOccurs="1" type="xsd:string"/>
+        <xsd:element ref="dc:language" minOccurs="0" maxOccurs="1"/>
+        <xsd:element name="category" minOccurs="0" maxOccurs="1" type="xsd:string"/>
+        <xsd:element name="version" minOccurs="0" maxOccurs="1" type="xsd:string"/>
+        <xsd:element name="revision" minOccurs="0" maxOccurs="1" type="xsd:string">
+          <xsd:annotation>
+            <xsd:documentation>
+                        This value indicates the number of saves or revisions. The application is responsible for updating this value after each revision.
+                    </xsd:documentation>
+          </xsd:annotation>
+        </xsd:element>
+        <xsd:element name="lastModifiedBy" minOccurs="0" maxOccurs="1" type="xsd:string"/>
+        <xsd:element ref="dcterms:modified" minOccurs="0" maxOccurs="1"/>
+        <xsd:element name="contentStatus" minOccurs="0" maxOccurs="1" type="xsd:string"/>
+      </xsd:all>
+    </xsd:complexType>
+  </xsd:schema>
+  <xs:schema xmlns:pc="http://schemas.microsoft.com/office/infopath/2007/PartnerControls" xmlns:xs="http://www.w3.org/2001/XMLSchema" targetNamespace="http://schemas.microsoft.com/office/infopath/2007/PartnerControls" elementFormDefault="qualified" attributeFormDefault="unqualified">
+    <xs:element name="Person">
+      <xs:complexType>
+        <xs:sequence>
+          <xs:element ref="pc:DisplayName" minOccurs="0"/>
+          <xs:element ref="pc:AccountId" minOccurs="0"/>
+          <xs:element ref="pc:AccountType" minOccurs="0"/>
+        </xs:sequence>
+      </xs:complexType>
+    </xs:element>
+    <xs:element name="DisplayName" type="xs:string"/>
+    <xs:element name="AccountId" type="xs:string"/>
+    <xs:element name="AccountType" type="xs:string"/>
+    <xs:element name="BDCAssociatedEntity">
+      <xs:complexType>
+        <xs:sequence>
+          <xs:element ref="pc:BDCEntity" minOccurs="0" maxOccurs="unbounded"/>
+        </xs:sequence>
+        <xs:attribute ref="pc:EntityNamespace"/>
+        <xs:attribute ref="pc:EntityName"/>
+        <xs:attribute ref="pc:SystemInstanceName"/>
+        <xs:attribute ref="pc:AssociationName"/>
+      </xs:complexType>
+    </xs:element>
+    <xs:attribute name="EntityNamespace" type="xs:string"/>
+    <xs:attribute name="EntityName" type="xs:string"/>
+    <xs:attribute name="SystemInstanceName" type="xs:string"/>
+    <xs:attribute name="AssociationName" type="xs:string"/>
+    <xs:element name="BDCEntity">
+      <xs:complexType>
+        <xs:sequence>
+          <xs:element ref="pc:EntityDisplayName" minOccurs="0"/>
+          <xs:element ref="pc:EntityInstanceReference" minOccurs="0"/>
+          <xs:element ref="pc:EntityId1" minOccurs="0"/>
+          <xs:element ref="pc:EntityId2" minOccurs="0"/>
+          <xs:element ref="pc:EntityId3" minOccurs="0"/>
+          <xs:element ref="pc:EntityId4" minOccurs="0"/>
+          <xs:element ref="pc:EntityId5" minOccurs="0"/>
+        </xs:sequence>
+      </xs:complexType>
+    </xs:element>
+    <xs:element name="EntityDisplayName" type="xs:string"/>
+    <xs:element name="EntityInstanceReference" type="xs:string"/>
+    <xs:element name="EntityId1" type="xs:string"/>
+    <xs:element name="EntityId2" type="xs:string"/>
+    <xs:element name="EntityId3" type="xs:string"/>
+    <xs:element name="EntityId4" type="xs:string"/>
+    <xs:element name="EntityId5" type="xs:string"/>
+    <xs:element name="Terms">
+      <xs:complexType>
+        <xs:sequence>
+          <xs:element ref="pc:TermInfo" minOccurs="0" maxOccurs="unbounded"/>
+        </xs:sequence>
+      </xs:complexType>
+    </xs:element>
+    <xs:element name="TermInfo">
+      <xs:complexType>
+        <xs:sequence>
+          <xs:element ref="pc:TermName" minOccurs="0"/>
+          <xs:element ref="pc:TermId" minOccurs="0"/>
+        </xs:sequence>
+      </xs:complexType>
+    </xs:element>
+    <xs:element name="TermName" type="xs:string"/>
+    <xs:element name="TermId" type="xs:string"/>
+  </xs:schema>
+</ct:contentTypeSchema>
+</file>
+
 <file path=customXml/itemProps1.xml><?xml version="1.0" encoding="utf-8"?>
+<ds:datastoreItem xmlns:ds="http://schemas.openxmlformats.org/officeDocument/2006/customXml" ds:itemID="{2435588C-205D-4628-90D0-1C44B74263C0}">
+  <ds:schemaRefs>
+    <ds:schemaRef ds:uri="http://schemas.microsoft.com/sharepoint/v3/contenttype/forms"/>
+  </ds:schemaRefs>
+</ds:datastoreItem>
+</file>
+
+<file path=customXml/itemProps2.xml><?xml version="1.0" encoding="utf-8"?>
 <ds:datastoreItem xmlns:ds="http://schemas.openxmlformats.org/officeDocument/2006/customXml" ds:itemID="{BC3154FD-FAC5-495B-8441-82BFAF522E08}">
   <ds:schemaRefs>
     <ds:schemaRef ds:uri="http://schemas.openxmlformats.org/officeDocument/2006/bibliography"/>
   </ds:schemaRefs>
 </ds:datastoreItem>
+</file>
+
+<file path=customXml/itemProps3.xml><?xml version="1.0" encoding="utf-8"?>
+<ds:datastoreItem xmlns:ds="http://schemas.openxmlformats.org/officeDocument/2006/customXml" ds:itemID="{8C1472B2-C578-4D21-9E18-F626620D0EFE}">
+  <ds:schemaRefs>
+    <ds:schemaRef ds:uri="http://schemas.microsoft.com/office/2006/metadata/contentType"/>
+    <ds:schemaRef ds:uri="http://schemas.microsoft.com/office/2006/metadata/properties/metaAttributes"/>
+    <ds:schemaRef ds:uri="http://www.w3.org/2001/XMLSchema"/>
+    <ds:schemaRef ds:uri="http://schemas.microsoft.com/office/2006/metadata/properties"/>
+    <ds:schemaRef ds:uri="c44ab56d-57f8-4a14-86db-a39667906be8"/>
+    <ds:schemaRef ds:uri="bbb6251c-984c-4fcb-9547-f40f6d5e63ff"/>
+    <ds:schemaRef ds:uri="http://schemas.microsoft.com/office/2006/documentManagement/types"/>
+    <ds:schemaRef ds:uri="http://schemas.microsoft.com/office/infopath/2007/PartnerControls"/>
+    <ds:schemaRef ds:uri="http://schemas.openxmlformats.org/package/2006/metadata/core-properties"/>
+    <ds:schemaRef ds:uri="http://purl.org/dc/elements/1.1/"/>
+    <ds:schemaRef ds:uri="http://purl.org/dc/terms/"/>
+    <ds:schemaRef ds:uri="http://schemas.microsoft.com/internal/obd"/>
+  </ds:schemaRefs>
+</ds:datastoreItem>
 </file>
</xml_diff>

<commit_message>
MHD2-83: Adding requester code to report footers
</commit_message>
<xml_diff>
--- a/inst/templates/AHD_DDX41_v4_VAR.docx
+++ b/inst/templates/AHD_DDX41_v4_VAR.docx
@@ -1193,7 +1193,43 @@
           <w:sz w:val="16"/>
           <w:szCs w:val="16"/>
         </w:rPr>
-        <w:t>DNA is analysed by targeted gene sequencing of coding regions and flanking splice sites (within 2 bp) of the genes listed below. Libraries are prepared using a custom QIAGEN QIAseq single primer extension-based panel (Peter MacCallum Cancer Centre AllHaem v</w:t>
+        <w:t xml:space="preserve">DNA is analysed by targeted gene sequencing of coding regions and flanking splice sites (within 2 bp) of the genes listed below. Libraries are prepared using a custom QIAGEN </w:t>
+      </w:r>
+      <w:proofErr w:type="spellStart"/>
+      <w:r>
+        <w:rPr>
+          <w:rFonts w:cs="Arial"/>
+          <w:sz w:val="16"/>
+          <w:szCs w:val="16"/>
+        </w:rPr>
+        <w:t>QIAseq</w:t>
+      </w:r>
+      <w:proofErr w:type="spellEnd"/>
+      <w:r>
+        <w:rPr>
+          <w:rFonts w:cs="Arial"/>
+          <w:sz w:val="16"/>
+          <w:szCs w:val="16"/>
+        </w:rPr>
+        <w:t xml:space="preserve"> single primer extension-based panel (Peter MacCallum Cancer Centre </w:t>
+      </w:r>
+      <w:proofErr w:type="spellStart"/>
+      <w:r>
+        <w:rPr>
+          <w:rFonts w:cs="Arial"/>
+          <w:sz w:val="16"/>
+          <w:szCs w:val="16"/>
+        </w:rPr>
+        <w:t>AllHaem</w:t>
+      </w:r>
+      <w:proofErr w:type="spellEnd"/>
+      <w:r>
+        <w:rPr>
+          <w:rFonts w:cs="Arial"/>
+          <w:sz w:val="16"/>
+          <w:szCs w:val="16"/>
+        </w:rPr>
+        <w:t xml:space="preserve"> v</w:t>
       </w:r>
       <w:r>
         <w:rPr>
@@ -1211,13 +1247,23 @@
         </w:rPr>
         <w:t xml:space="preserve">) and sequenced on an Illumina </w:t>
       </w:r>
-      <w:r>
-        <w:rPr>
-          <w:rFonts w:cs="Arial"/>
-          <w:sz w:val="16"/>
-          <w:szCs w:val="16"/>
-        </w:rPr>
-        <w:t>NovaSeq 6000</w:t>
+      <w:proofErr w:type="spellStart"/>
+      <w:r>
+        <w:rPr>
+          <w:rFonts w:cs="Arial"/>
+          <w:sz w:val="16"/>
+          <w:szCs w:val="16"/>
+        </w:rPr>
+        <w:t>NovaSeq</w:t>
+      </w:r>
+      <w:proofErr w:type="spellEnd"/>
+      <w:r>
+        <w:rPr>
+          <w:rFonts w:cs="Arial"/>
+          <w:sz w:val="16"/>
+          <w:szCs w:val="16"/>
+        </w:rPr>
+        <w:t xml:space="preserve"> 6000</w:t>
       </w:r>
       <w:r>
         <w:rPr>
@@ -1273,7 +1319,79 @@
           <w:sz w:val="16"/>
           <w:szCs w:val="16"/>
         </w:rPr>
-        <w:t xml:space="preserve">Variants are analysed using PathOS software (Peter Mac) and described according to HGVS nomenclature version 19.01 (http://varnomen.hgvs.org/) with minor differences in accordance with Peter MacCallum Cancer Centre Molecular Pathology departmental policy. The following population variation and cancer or genetic disease databases are commonly used in addition to literature review to assist with variant interpretation: the Genome Aggregation Database (gnomAD; gnomad.broadinstitute.org), the Catalogue of Somatic Mutations in Cancer (COSMIC; cancer.sanger.ac.uk), ClinVar (ncbi.nlm.nih.gov/clinvar) and the IARC TP53 Database (p53.iarc.fr). </w:t>
+        <w:t xml:space="preserve">Variants are analysed using </w:t>
+      </w:r>
+      <w:proofErr w:type="spellStart"/>
+      <w:r>
+        <w:rPr>
+          <w:rFonts w:cs="Arial"/>
+          <w:sz w:val="16"/>
+          <w:szCs w:val="16"/>
+        </w:rPr>
+        <w:t>PathOS</w:t>
+      </w:r>
+      <w:proofErr w:type="spellEnd"/>
+      <w:r>
+        <w:rPr>
+          <w:rFonts w:cs="Arial"/>
+          <w:sz w:val="16"/>
+          <w:szCs w:val="16"/>
+        </w:rPr>
+        <w:t xml:space="preserve"> software (Peter Mac) and described according to HGVS nomenclature version 19.01 (http://varnomen.hgvs.org/) with minor differences in accordance with Peter MacCallum Cancer Centre Molecular Pathology departmental policy. The following population variation and cancer or genetic disease databases are commonly used in addition to literature review to assist with variant interpretation: the Genome Aggregation Database (</w:t>
+      </w:r>
+      <w:proofErr w:type="spellStart"/>
+      <w:r>
+        <w:rPr>
+          <w:rFonts w:cs="Arial"/>
+          <w:sz w:val="16"/>
+          <w:szCs w:val="16"/>
+        </w:rPr>
+        <w:t>gnomAD</w:t>
+      </w:r>
+      <w:proofErr w:type="spellEnd"/>
+      <w:r>
+        <w:rPr>
+          <w:rFonts w:cs="Arial"/>
+          <w:sz w:val="16"/>
+          <w:szCs w:val="16"/>
+        </w:rPr>
+        <w:t xml:space="preserve">; gnomad.broadinstitute.org), the Catalogue of Somatic Mutations in Cancer (COSMIC; cancer.sanger.ac.uk), </w:t>
+      </w:r>
+      <w:proofErr w:type="spellStart"/>
+      <w:r>
+        <w:rPr>
+          <w:rFonts w:cs="Arial"/>
+          <w:sz w:val="16"/>
+          <w:szCs w:val="16"/>
+        </w:rPr>
+        <w:t>ClinVar</w:t>
+      </w:r>
+      <w:proofErr w:type="spellEnd"/>
+      <w:r>
+        <w:rPr>
+          <w:rFonts w:cs="Arial"/>
+          <w:sz w:val="16"/>
+          <w:szCs w:val="16"/>
+        </w:rPr>
+        <w:t xml:space="preserve"> (ncbi.nlm.nih.gov/</w:t>
+      </w:r>
+      <w:proofErr w:type="spellStart"/>
+      <w:r>
+        <w:rPr>
+          <w:rFonts w:cs="Arial"/>
+          <w:sz w:val="16"/>
+          <w:szCs w:val="16"/>
+        </w:rPr>
+        <w:t>clinvar</w:t>
+      </w:r>
+      <w:proofErr w:type="spellEnd"/>
+      <w:r>
+        <w:rPr>
+          <w:rFonts w:cs="Arial"/>
+          <w:sz w:val="16"/>
+          <w:szCs w:val="16"/>
+        </w:rPr>
+        <w:t xml:space="preserve">) and the IARC TP53 Database (p53.iarc.fr). </w:t>
       </w:r>
       <w:r>
         <w:rPr>
@@ -1386,7 +1504,25 @@
           <w:sz w:val="16"/>
           <w:szCs w:val="18"/>
         </w:rPr>
-        <w:t xml:space="preserve">(the variant either defines a diagnostic category or is sufficiently specific for the clinical context to contribute to diagnostic subcategorisation), </w:t>
+        <w:t xml:space="preserve">(the variant either defines a diagnostic category or is sufficiently specific for the clinical context to contribute to diagnostic </w:t>
+      </w:r>
+      <w:proofErr w:type="spellStart"/>
+      <w:r>
+        <w:rPr>
+          <w:rFonts w:cs="Arial"/>
+          <w:sz w:val="16"/>
+          <w:szCs w:val="18"/>
+        </w:rPr>
+        <w:t>subcategorisation</w:t>
+      </w:r>
+      <w:proofErr w:type="spellEnd"/>
+      <w:r>
+        <w:rPr>
+          <w:rFonts w:cs="Arial"/>
+          <w:sz w:val="16"/>
+          <w:szCs w:val="18"/>
+        </w:rPr>
+        <w:t xml:space="preserve">), </w:t>
       </w:r>
       <w:r>
         <w:rPr>
@@ -1985,7 +2121,7 @@
           <w:sz w:val="18"/>
           <w:szCs w:val="18"/>
         </w:rPr>
-        <w:t>14-Mar-2024</w:t>
+        <w:t>11-Apr-2024</w:t>
       </w:r>
       <w:r>
         <w:rPr>
@@ -2015,9 +2151,10 @@
           <w:headerReference w:type="first" r:id="rId14"/>
           <w:footerReference w:type="first" r:id="rId15"/>
           <w:pgSz w:w="11900" w:h="16840"/>
-          <w:pgMar w:top="1674" w:right="851" w:bottom="1134" w:left="851" w:header="680" w:footer="851" w:gutter="0"/>
+          <w:pgMar w:top="1674" w:right="851" w:bottom="1134" w:left="851" w:header="680" w:footer="624" w:gutter="0"/>
           <w:pgNumType w:start="1"/>
           <w:cols w:space="708"/>
+          <w:docGrid w:linePitch="163"/>
         </w:sectPr>
       </w:pPr>
     </w:p>
@@ -2347,6 +2484,58 @@
         <w:sz w:val="18"/>
       </w:rPr>
       <w:fldChar w:fldCharType="end"/>
+    </w:r>
+  </w:p>
+  <w:p>
+    <w:pPr>
+      <w:tabs>
+        <w:tab w:val="left" w:pos="4646"/>
+        <w:tab w:val="left" w:pos="9242"/>
+      </w:tabs>
+      <w:rPr>
+        <w:i/>
+        <w:sz w:val="10"/>
+        <w:szCs w:val="10"/>
+      </w:rPr>
+    </w:pPr>
+  </w:p>
+  <w:p>
+    <w:pPr>
+      <w:tabs>
+        <w:tab w:val="left" w:pos="4646"/>
+        <w:tab w:val="left" w:pos="9242"/>
+      </w:tabs>
+      <w:rPr>
+        <w:iCs/>
+        <w:sz w:val="10"/>
+        <w:szCs w:val="10"/>
+      </w:rPr>
+    </w:pPr>
+    <w:r>
+      <w:rPr>
+        <w:b/>
+        <w:bCs/>
+        <w:iCs/>
+        <w:sz w:val="10"/>
+        <w:szCs w:val="10"/>
+      </w:rPr>
+      <w:t xml:space="preserve">Report To: </w:t>
+    </w:r>
+    <w:r>
+      <w:rPr>
+        <w:iCs/>
+        <w:sz w:val="10"/>
+        <w:szCs w:val="10"/>
+      </w:rPr>
+      <w:t>REQUESTER_CODE_I</w:t>
+    </w:r>
+    <w:r>
+      <w:rPr>
+        <w:iCs/>
+        <w:sz w:val="10"/>
+        <w:szCs w:val="10"/>
+      </w:rPr>
+      <w:t>N</w:t>
     </w:r>
   </w:p>
 </w:ftr>

</xml_diff>